<commit_message>
ADD: Add the necessary huffman tables DELETE: Delete testing files MODIFY: .gitignore
</commit_message>
<xml_diff>
--- a/report.docx
+++ b/report.docx
@@ -53,7 +53,7 @@
         </w:rPr>
         <w:t xml:space="preserve">: </w:t>
       </w:r>
-      <w:hyperlink r:id="rId7" w:history="1">
+      <w:hyperlink r:id="rId8" w:history="1">
         <w:r>
           <w:rPr>
             <w:rStyle w:val="-"/>
@@ -433,6 +433,9 @@
       <w:pPr>
         <w:pStyle w:val="a6"/>
         <w:ind w:right="0"/>
+        <w:rPr>
+          <w:lang w:val="el-GR"/>
+        </w:rPr>
       </w:pPr>
       <w:r>
         <w:rPr>
@@ -441,6 +444,9 @@
         <w:t>Μέρος</w:t>
       </w:r>
       <w:r>
+        <w:rPr>
+          <w:lang w:val="el-GR"/>
+        </w:rPr>
         <w:t xml:space="preserve"> </w:t>
       </w:r>
       <w:r>
@@ -452,11 +458,15 @@
     </w:p>
     <w:p>
       <w:pPr>
+        <w:jc w:val="both"/>
         <w:rPr>
           <w:lang w:val="el-GR"/>
         </w:rPr>
       </w:pPr>
       <w:r>
+        <w:rPr>
+          <w:lang w:val="el-GR"/>
+        </w:rPr>
         <w:tab/>
       </w:r>
       <w:r>
@@ -2387,6 +2397,7 @@
     </w:p>
     <w:p>
       <w:pPr>
+        <w:jc w:val="both"/>
         <w:rPr>
           <w:lang w:val="el-GR"/>
         </w:rPr>
@@ -2743,7 +2754,6 @@
         <w:rPr>
           <w:rFonts w:eastAsiaTheme="minorEastAsia"/>
           <w:iCs/>
-          <w:lang w:val="el-GR"/>
         </w:rPr>
       </w:pPr>
       <m:oMathPara>
@@ -3890,14 +3900,7 @@
             <w:rFonts w:ascii="Cambria Math" w:eastAsiaTheme="minorEastAsia" w:hAnsi="Cambria Math"/>
             <w:lang w:val="el-GR"/>
           </w:rPr>
-          <m:t>R</m:t>
-        </m:r>
-        <m:r>
-          <w:rPr>
-            <w:rFonts w:ascii="Cambria Math" w:eastAsiaTheme="minorEastAsia" w:hAnsi="Cambria Math"/>
-            <w:lang w:val="el-GR"/>
-          </w:rPr>
-          <m:t xml:space="preserve"> = </m:t>
+          <m:t xml:space="preserve">R = </m:t>
         </m:r>
         <m:r>
           <w:rPr>
@@ -4049,50 +4052,30 @@
           <w:iCs/>
           <w:lang w:val="el-GR"/>
         </w:rPr>
-        <w:t xml:space="preserve"> είναι οι τιμές τις συνάρτησης </w:t>
-      </w:r>
-      <w:proofErr w:type="spellStart"/>
+        <w:t xml:space="preserve"> είναι οι τιμές τις συνάρτησης αυτοσυσχέτισης των συντελεστών </w:t>
+      </w:r>
       <w:r>
         <w:rPr>
           <w:rFonts w:eastAsiaTheme="minorEastAsia"/>
           <w:iCs/>
-          <w:lang w:val="el-GR"/>
-        </w:rPr>
-        <w:t>αυτοσυσχέτισης</w:t>
-      </w:r>
-      <w:proofErr w:type="spellEnd"/>
+        </w:rPr>
+        <w:t>MDCT</w:t>
+      </w:r>
       <w:r>
         <w:rPr>
           <w:rFonts w:eastAsiaTheme="minorEastAsia"/>
           <w:iCs/>
           <w:lang w:val="el-GR"/>
         </w:rPr>
-        <w:t xml:space="preserve"> των συντελεστών </w:t>
+        <w:t xml:space="preserve"> που υπολογίστηκαν με τη βοήθεια της συνάρτησης </w:t>
       </w:r>
       <w:r>
         <w:rPr>
           <w:rFonts w:eastAsiaTheme="minorEastAsia"/>
           <w:iCs/>
         </w:rPr>
-        <w:t>MDCT</w:t>
-      </w:r>
-      <w:r>
-        <w:rPr>
-          <w:rFonts w:eastAsiaTheme="minorEastAsia"/>
-          <w:iCs/>
-          <w:lang w:val="el-GR"/>
-        </w:rPr>
-        <w:t xml:space="preserve"> που υπολογίστηκαν με τη βοήθεια της συνάρτησης </w:t>
-      </w:r>
-      <w:proofErr w:type="spellStart"/>
-      <w:r>
-        <w:rPr>
-          <w:rFonts w:eastAsiaTheme="minorEastAsia"/>
-          <w:iCs/>
-        </w:rPr>
         <w:t>xcorr</w:t>
       </w:r>
-      <w:proofErr w:type="spellEnd"/>
       <w:r>
         <w:rPr>
           <w:rFonts w:eastAsiaTheme="minorEastAsia"/>
@@ -4202,7 +4185,31 @@
           <w:iCs/>
           <w:lang w:val="el-GR"/>
         </w:rPr>
-        <w:t xml:space="preserve">   </w:t>
+        <w:t xml:space="preserve"> </w:t>
+      </w:r>
+      <w:r>
+        <w:rPr>
+          <w:rFonts w:eastAsiaTheme="minorEastAsia"/>
+          <w:iCs/>
+          <w:lang w:val="el-GR"/>
+        </w:rPr>
+        <w:t>Για να είναι ο κβαντιστής συμμετρικός και ομοιόμορφος το ένα επίπεδο του παραλείπεται</w:t>
+      </w:r>
+      <w:r>
+        <w:rPr>
+          <w:rFonts w:eastAsiaTheme="minorEastAsia"/>
+          <w:iCs/>
+          <w:lang w:val="el-GR"/>
+        </w:rPr>
+        <w:t xml:space="preserve">. </w:t>
+      </w:r>
+      <w:r>
+        <w:rPr>
+          <w:rFonts w:eastAsiaTheme="minorEastAsia"/>
+          <w:iCs/>
+          <w:lang w:val="el-GR"/>
+        </w:rPr>
+        <w:t xml:space="preserve">Ο κβαντιστής φαίνεται στο παρακάτω σχήμα. </w:t>
       </w:r>
     </w:p>
     <w:p>
@@ -4217,10 +4224,11 @@
           <w:noProof/>
           <w:lang w:val="el-GR"/>
         </w:rPr>
+        <w:lastRenderedPageBreak/>
         <w:drawing>
-          <wp:inline distT="0" distB="0" distL="0" distR="0" wp14:anchorId="648DA3F7" wp14:editId="40DED949">
-            <wp:extent cx="5693993" cy="2743200"/>
-            <wp:effectExtent l="19050" t="19050" r="21590" b="19050"/>
+          <wp:inline distT="0" distB="0" distL="0" distR="0" wp14:anchorId="648DA3F7" wp14:editId="768DD3F9">
+            <wp:extent cx="6126480" cy="3072813"/>
+            <wp:effectExtent l="19050" t="19050" r="26670" b="13335"/>
             <wp:docPr id="1" name="Εικόνα 1"/>
             <wp:cNvGraphicFramePr>
               <a:graphicFrameLocks xmlns:a="http://schemas.openxmlformats.org/drawingml/2006/main" noChangeAspect="1"/>
@@ -4233,7 +4241,7 @@
                     <pic:cNvPicPr/>
                   </pic:nvPicPr>
                   <pic:blipFill>
-                    <a:blip r:embed="rId8" cstate="print">
+                    <a:blip r:embed="rId9" cstate="print">
                       <a:extLst>
                         <a:ext uri="{28A0092B-C50C-407E-A947-70E740481C1C}">
                           <a14:useLocalDpi xmlns:a14="http://schemas.microsoft.com/office/drawing/2010/main" val="0"/>
@@ -4247,7 +4255,7 @@
                   <pic:spPr>
                     <a:xfrm>
                       <a:off x="0" y="0"/>
-                      <a:ext cx="5693993" cy="2743200"/>
+                      <a:ext cx="6126480" cy="3072813"/>
                     </a:xfrm>
                     <a:prstGeom prst="rect">
                       <a:avLst/>
@@ -4276,7 +4284,6 @@
         <w:rPr>
           <w:lang w:val="el-GR"/>
         </w:rPr>
-        <w:lastRenderedPageBreak/>
         <w:tab/>
         <w:t xml:space="preserve">Αφού γίνει και ο κβαντισμός των τελεστών </w:t>
       </w:r>
@@ -4615,6 +4622,13 @@
       </m:oMath>
       <w:r>
         <w:rPr>
+          <w:rFonts w:eastAsiaTheme="minorEastAsia"/>
+          <w:lang w:val="el-GR"/>
+        </w:rPr>
+        <w:t xml:space="preserve"> </w:t>
+      </w:r>
+      <w:r>
+        <w:rPr>
           <w:lang w:val="el-GR"/>
         </w:rPr>
         <w:t xml:space="preserve">στην αρχική ακολουθία δειγμάτων συντελεστών </w:t>
@@ -5132,10 +5146,1682 @@
         </w:rPr>
       </w:pPr>
     </w:p>
+    <w:p>
+      <w:pPr>
+        <w:jc w:val="both"/>
+        <w:rPr>
+          <w:lang w:val="el-GR"/>
+        </w:rPr>
+      </w:pPr>
+    </w:p>
+    <w:p>
+      <w:pPr>
+        <w:jc w:val="both"/>
+        <w:rPr>
+          <w:lang w:val="el-GR"/>
+        </w:rPr>
+      </w:pPr>
+    </w:p>
+    <w:p>
+      <w:pPr>
+        <w:jc w:val="both"/>
+        <w:rPr>
+          <w:lang w:val="el-GR"/>
+        </w:rPr>
+      </w:pPr>
+    </w:p>
+    <w:p>
+      <w:pPr>
+        <w:jc w:val="both"/>
+        <w:rPr>
+          <w:lang w:val="el-GR"/>
+        </w:rPr>
+      </w:pPr>
+    </w:p>
+    <w:p>
+      <w:pPr>
+        <w:jc w:val="both"/>
+        <w:rPr>
+          <w:lang w:val="el-GR"/>
+        </w:rPr>
+      </w:pPr>
+    </w:p>
+    <w:p>
+      <w:pPr>
+        <w:jc w:val="both"/>
+        <w:rPr>
+          <w:lang w:val="el-GR"/>
+        </w:rPr>
+      </w:pPr>
+    </w:p>
+    <w:p>
+      <w:pPr>
+        <w:pStyle w:val="a6"/>
+        <w:ind w:right="0"/>
+        <w:rPr>
+          <w:lang w:val="el-GR"/>
+        </w:rPr>
+      </w:pPr>
+      <w:r>
+        <w:rPr>
+          <w:lang w:val="el-GR"/>
+        </w:rPr>
+        <w:lastRenderedPageBreak/>
+        <w:t>Μέρος τρίτο</w:t>
+      </w:r>
+    </w:p>
+    <w:p>
+      <w:pPr>
+        <w:jc w:val="both"/>
+        <w:rPr>
+          <w:lang w:val="el-GR"/>
+        </w:rPr>
+      </w:pPr>
+      <w:r>
+        <w:rPr>
+          <w:lang w:val="el-GR"/>
+        </w:rPr>
+        <w:tab/>
+        <w:t>Στο τρίο κομμάτι της εργασίας υλοποιείται το ψυχοακουστικό μοντέλο, με το οποίο επιτυγχάνεται και η συμπίεση του αρχείου ήχου. Επιπλέον, χρησιμοποιούνται και οι βαθμίδες που υλοποιήθηκαν στα δύο προηγούμενα μέρη τις εργασίας.</w:t>
+      </w:r>
+      <w:r>
+        <w:rPr>
+          <w:lang w:val="el-GR"/>
+        </w:rPr>
+        <w:t xml:space="preserve"> Η διαδικασία που ακολουθείται περιγράφεται παρακάτω.</w:t>
+      </w:r>
+    </w:p>
+    <w:p>
+      <w:pPr>
+        <w:pStyle w:val="a6"/>
+        <w:ind w:right="0"/>
+        <w:rPr>
+          <w:lang w:val="el-GR"/>
+        </w:rPr>
+      </w:pPr>
+      <w:r>
+        <w:rPr>
+          <w:lang w:val="el-GR"/>
+        </w:rPr>
+        <w:t>Παραδοχές για το τρίτο μέρος τις εργασίας</w:t>
+      </w:r>
+    </w:p>
+    <w:p>
+      <w:pPr>
+        <w:jc w:val="both"/>
+        <w:rPr>
+          <w:rFonts w:eastAsiaTheme="minorEastAsia"/>
+          <w:lang w:val="el-GR"/>
+        </w:rPr>
+      </w:pPr>
+      <w:r>
+        <w:rPr>
+          <w:lang w:val="el-GR"/>
+        </w:rPr>
+        <w:tab/>
+        <w:t xml:space="preserve">Για τη συνάρτηση </w:t>
+      </w:r>
+      <w:r>
+        <w:t>psycho</w:t>
+      </w:r>
+      <w:r>
+        <w:rPr>
+          <w:lang w:val="el-GR"/>
+        </w:rPr>
+        <w:t xml:space="preserve"> </w:t>
+      </w:r>
+      <w:r>
+        <w:rPr>
+          <w:lang w:val="el-GR"/>
+        </w:rPr>
+        <w:t xml:space="preserve">το παράθυρο </w:t>
+      </w:r>
+      <w:proofErr w:type="spellStart"/>
+      <w:r>
+        <w:t>hanning</w:t>
+      </w:r>
+      <w:proofErr w:type="spellEnd"/>
+      <w:r>
+        <w:rPr>
+          <w:lang w:val="el-GR"/>
+        </w:rPr>
+        <w:t xml:space="preserve"> </w:t>
+      </w:r>
+      <w:r>
+        <w:rPr>
+          <w:lang w:val="el-GR"/>
+        </w:rPr>
+        <w:t>της εκφώνησης ήταν το μισό και αντί αυτού χρησιμοποιήθηκε αυτό το οποίο παρέχεται από το πρότυπο.</w:t>
+      </w:r>
+      <w:r>
+        <w:rPr>
+          <w:lang w:val="el-GR"/>
+        </w:rPr>
+        <w:t xml:space="preserve"> </w:t>
+      </w:r>
+      <m:oMath>
+        <m:r>
+          <w:rPr>
+            <w:rFonts w:ascii="Cambria Math" w:hAnsi="Cambria Math"/>
+            <w:lang w:val="el-GR"/>
+          </w:rPr>
+          <m:t>window=0.5-0.5*</m:t>
+        </m:r>
+        <m:func>
+          <m:funcPr>
+            <m:ctrlPr>
+              <w:rPr>
+                <w:rFonts w:ascii="Cambria Math" w:hAnsi="Cambria Math"/>
+                <w:lang w:val="el-GR"/>
+              </w:rPr>
+            </m:ctrlPr>
+          </m:funcPr>
+          <m:fName>
+            <m:r>
+              <m:rPr>
+                <m:sty m:val="p"/>
+              </m:rPr>
+              <w:rPr>
+                <w:rFonts w:ascii="Cambria Math" w:hAnsi="Cambria Math"/>
+                <w:lang w:val="el-GR"/>
+              </w:rPr>
+              <m:t>cos</m:t>
+            </m:r>
+            <m:ctrlPr>
+              <w:rPr>
+                <w:rFonts w:ascii="Cambria Math" w:hAnsi="Cambria Math"/>
+                <w:i/>
+                <w:lang w:val="el-GR"/>
+              </w:rPr>
+            </m:ctrlPr>
+          </m:fName>
+          <m:e>
+            <m:d>
+              <m:dPr>
+                <m:ctrlPr>
+                  <w:rPr>
+                    <w:rFonts w:ascii="Cambria Math" w:hAnsi="Cambria Math"/>
+                    <w:i/>
+                    <w:lang w:val="el-GR"/>
+                  </w:rPr>
+                </m:ctrlPr>
+              </m:dPr>
+              <m:e>
+                <m:r>
+                  <w:rPr>
+                    <w:rFonts w:ascii="Cambria Math" w:hAnsi="Cambria Math"/>
+                    <w:lang w:val="el-GR"/>
+                  </w:rPr>
+                  <m:t>pi*</m:t>
+                </m:r>
+                <m:f>
+                  <m:fPr>
+                    <m:ctrlPr>
+                      <w:rPr>
+                        <w:rFonts w:ascii="Cambria Math" w:hAnsi="Cambria Math"/>
+                        <w:i/>
+                        <w:lang w:val="el-GR"/>
+                      </w:rPr>
+                    </m:ctrlPr>
+                  </m:fPr>
+                  <m:num>
+                    <m:r>
+                      <w:rPr>
+                        <w:rFonts w:ascii="Cambria Math" w:hAnsi="Cambria Math"/>
+                        <w:lang w:val="el-GR"/>
+                      </w:rPr>
+                      <m:t>n+0.5</m:t>
+                    </m:r>
+                  </m:num>
+                  <m:den>
+                    <m:f>
+                      <m:fPr>
+                        <m:ctrlPr>
+                          <w:rPr>
+                            <w:rFonts w:ascii="Cambria Math" w:hAnsi="Cambria Math"/>
+                            <w:i/>
+                            <w:lang w:val="el-GR"/>
+                          </w:rPr>
+                        </m:ctrlPr>
+                      </m:fPr>
+                      <m:num>
+                        <m:r>
+                          <w:rPr>
+                            <w:rFonts w:ascii="Cambria Math" w:hAnsi="Cambria Math"/>
+                            <w:lang w:val="el-GR"/>
+                          </w:rPr>
+                          <m:t>N</m:t>
+                        </m:r>
+                      </m:num>
+                      <m:den>
+                        <m:r>
+                          <w:rPr>
+                            <w:rFonts w:ascii="Cambria Math" w:hAnsi="Cambria Math"/>
+                            <w:lang w:val="el-GR"/>
+                          </w:rPr>
+                          <m:t>2</m:t>
+                        </m:r>
+                      </m:den>
+                    </m:f>
+                  </m:den>
+                </m:f>
+              </m:e>
+            </m:d>
+          </m:e>
+        </m:func>
+      </m:oMath>
+      <w:r>
+        <w:rPr>
+          <w:rFonts w:eastAsiaTheme="minorEastAsia"/>
+          <w:lang w:val="el-GR"/>
+        </w:rPr>
+        <w:t xml:space="preserve">, όπου </w:t>
+      </w:r>
+      <w:r>
+        <w:rPr>
+          <w:rFonts w:eastAsiaTheme="minorEastAsia"/>
+        </w:rPr>
+        <w:t>N</w:t>
+      </w:r>
+      <w:r>
+        <w:rPr>
+          <w:rFonts w:eastAsiaTheme="minorEastAsia"/>
+          <w:lang w:val="el-GR"/>
+        </w:rPr>
+        <w:t xml:space="preserve"> ο αρ</w:t>
+      </w:r>
+      <w:r>
+        <w:rPr>
+          <w:rFonts w:eastAsiaTheme="minorEastAsia"/>
+          <w:lang w:val="el-GR"/>
+        </w:rPr>
+        <w:t>ι</w:t>
+      </w:r>
+      <w:r>
+        <w:rPr>
+          <w:rFonts w:eastAsiaTheme="minorEastAsia"/>
+          <w:lang w:val="el-GR"/>
+        </w:rPr>
+        <w:t>θμός</w:t>
+      </w:r>
+      <w:r>
+        <w:rPr>
+          <w:rFonts w:eastAsiaTheme="minorEastAsia"/>
+          <w:lang w:val="el-GR"/>
+        </w:rPr>
+        <w:t xml:space="preserve"> των δειγμάτων του παραθύρου (256 για </w:t>
+      </w:r>
+      <w:r>
+        <w:rPr>
+          <w:rFonts w:eastAsiaTheme="minorEastAsia"/>
+        </w:rPr>
+        <w:t>ESH</w:t>
+      </w:r>
+      <w:r>
+        <w:rPr>
+          <w:rFonts w:eastAsiaTheme="minorEastAsia"/>
+          <w:lang w:val="el-GR"/>
+        </w:rPr>
+        <w:t xml:space="preserve">, 2048 </w:t>
+      </w:r>
+      <w:r>
+        <w:rPr>
+          <w:rFonts w:eastAsiaTheme="minorEastAsia"/>
+          <w:lang w:val="el-GR"/>
+        </w:rPr>
+        <w:t>για τα άλλα).</w:t>
+      </w:r>
+      <w:r>
+        <w:rPr>
+          <w:rFonts w:eastAsiaTheme="minorEastAsia"/>
+          <w:lang w:val="el-GR"/>
+        </w:rPr>
+        <w:t xml:space="preserve"> Επιπλέον, από το παράθυρο περάστηκαν και τα προηγούμενα </w:t>
+      </w:r>
+      <w:r>
+        <w:rPr>
+          <w:rFonts w:eastAsiaTheme="minorEastAsia"/>
+        </w:rPr>
+        <w:t>frames</w:t>
+      </w:r>
+      <w:r>
+        <w:rPr>
+          <w:rFonts w:eastAsiaTheme="minorEastAsia"/>
+          <w:lang w:val="el-GR"/>
+        </w:rPr>
+        <w:t xml:space="preserve"> </w:t>
+      </w:r>
+      <w:r>
+        <w:rPr>
+          <w:rFonts w:eastAsiaTheme="minorEastAsia"/>
+          <w:lang w:val="el-GR"/>
+        </w:rPr>
+        <w:t xml:space="preserve">πριν τον υπολογισμό του </w:t>
+      </w:r>
+      <w:proofErr w:type="spellStart"/>
+      <w:r>
+        <w:rPr>
+          <w:rFonts w:eastAsiaTheme="minorEastAsia"/>
+        </w:rPr>
+        <w:t>fft</w:t>
+      </w:r>
+      <w:proofErr w:type="spellEnd"/>
+      <w:r>
+        <w:rPr>
+          <w:rFonts w:eastAsiaTheme="minorEastAsia"/>
+          <w:lang w:val="el-GR"/>
+        </w:rPr>
+        <w:t xml:space="preserve"> </w:t>
+      </w:r>
+      <w:r>
+        <w:rPr>
+          <w:rFonts w:eastAsiaTheme="minorEastAsia"/>
+          <w:lang w:val="el-GR"/>
+        </w:rPr>
+        <w:t>τους.</w:t>
+      </w:r>
+      <w:r>
+        <w:rPr>
+          <w:rFonts w:eastAsiaTheme="minorEastAsia"/>
+          <w:lang w:val="el-GR"/>
+        </w:rPr>
+        <w:t xml:space="preserve"> Παράλληλα, επειδή πολλές από τις τιμές των </w:t>
+      </w:r>
+      <w:r>
+        <w:rPr>
+          <w:rFonts w:eastAsiaTheme="minorEastAsia"/>
+        </w:rPr>
+        <w:t>tb</w:t>
+      </w:r>
+      <w:r>
+        <w:rPr>
+          <w:rFonts w:eastAsiaTheme="minorEastAsia"/>
+          <w:lang w:val="el-GR"/>
+        </w:rPr>
+        <w:t xml:space="preserve"> </w:t>
+      </w:r>
+      <w:r>
+        <w:rPr>
+          <w:rFonts w:eastAsiaTheme="minorEastAsia"/>
+          <w:lang w:val="el-GR"/>
+        </w:rPr>
+        <w:t>ήταν είτε αρνητικές είτε μεγαλύτερες από τη μονάδα, αφού υπολογίζονταν κανονικοποιούνταν στο διάστημα (0,1).</w:t>
+      </w:r>
+    </w:p>
+    <w:p>
+      <w:pPr>
+        <w:jc w:val="both"/>
+        <w:rPr>
+          <w:rFonts w:eastAsiaTheme="minorEastAsia"/>
+          <w:lang w:val="el-GR"/>
+        </w:rPr>
+      </w:pPr>
+      <w:r>
+        <w:rPr>
+          <w:rFonts w:eastAsiaTheme="minorEastAsia"/>
+          <w:lang w:val="el-GR"/>
+        </w:rPr>
+        <w:tab/>
+        <w:t xml:space="preserve">Για τον κβαντιστή μετά τον υπολογισμό των </w:t>
+      </w:r>
+      <w:proofErr w:type="spellStart"/>
+      <w:r>
+        <w:rPr>
+          <w:rFonts w:eastAsiaTheme="minorEastAsia"/>
+        </w:rPr>
+        <w:t>scalefactors</w:t>
+      </w:r>
+      <w:proofErr w:type="spellEnd"/>
+      <w:r>
+        <w:rPr>
+          <w:rFonts w:eastAsiaTheme="minorEastAsia"/>
+          <w:lang w:val="el-GR"/>
+        </w:rPr>
+        <w:t xml:space="preserve"> </w:t>
+      </w:r>
+      <w:r>
+        <w:rPr>
+          <w:rFonts w:eastAsiaTheme="minorEastAsia"/>
+          <w:lang w:val="el-GR"/>
+        </w:rPr>
+        <w:t xml:space="preserve">και μετά την εφαρμογή του </w:t>
+      </w:r>
+      <w:r>
+        <w:rPr>
+          <w:rFonts w:eastAsiaTheme="minorEastAsia"/>
+        </w:rPr>
+        <w:t>DPCM</w:t>
+      </w:r>
+      <w:r>
+        <w:rPr>
+          <w:rFonts w:eastAsiaTheme="minorEastAsia"/>
+          <w:lang w:val="el-GR"/>
+        </w:rPr>
+        <w:t xml:space="preserve">, οι συντελεστές στρογγυλοποιούνται για να μπορέσουν να εισαχθούν στη συνάρτηση </w:t>
+      </w:r>
+      <w:proofErr w:type="spellStart"/>
+      <w:r>
+        <w:rPr>
+          <w:rFonts w:eastAsiaTheme="minorEastAsia"/>
+        </w:rPr>
+        <w:t>encodeHuff</w:t>
+      </w:r>
+      <w:proofErr w:type="spellEnd"/>
+      <w:r>
+        <w:rPr>
+          <w:rFonts w:eastAsiaTheme="minorEastAsia"/>
+          <w:lang w:val="el-GR"/>
+        </w:rPr>
+        <w:t xml:space="preserve"> </w:t>
+      </w:r>
+      <w:r>
+        <w:rPr>
+          <w:rFonts w:eastAsiaTheme="minorEastAsia"/>
+          <w:lang w:val="el-GR"/>
+        </w:rPr>
+        <w:t xml:space="preserve">που παρέχεται. </w:t>
+      </w:r>
+      <w:r>
+        <w:rPr>
+          <w:rFonts w:eastAsiaTheme="minorEastAsia"/>
+          <w:lang w:val="el-GR"/>
+        </w:rPr>
+        <w:t xml:space="preserve">Το </w:t>
+      </w:r>
+      <w:r>
+        <w:rPr>
+          <w:rFonts w:eastAsiaTheme="minorEastAsia"/>
+        </w:rPr>
+        <w:t>Global</w:t>
+      </w:r>
+      <w:r>
+        <w:rPr>
+          <w:rFonts w:eastAsiaTheme="minorEastAsia"/>
+          <w:lang w:val="el-GR"/>
+        </w:rPr>
+        <w:t xml:space="preserve"> </w:t>
+      </w:r>
+      <w:r>
+        <w:rPr>
+          <w:rFonts w:eastAsiaTheme="minorEastAsia"/>
+        </w:rPr>
+        <w:t>gain</w:t>
+      </w:r>
+      <w:r>
+        <w:rPr>
+          <w:rFonts w:eastAsiaTheme="minorEastAsia"/>
+          <w:lang w:val="el-GR"/>
+        </w:rPr>
+        <w:t xml:space="preserve"> </w:t>
+      </w:r>
+      <w:r>
+        <w:rPr>
+          <w:rFonts w:eastAsiaTheme="minorEastAsia"/>
+          <w:lang w:val="el-GR"/>
+        </w:rPr>
+        <w:t xml:space="preserve">του </w:t>
+      </w:r>
+      <w:r>
+        <w:rPr>
+          <w:rFonts w:eastAsiaTheme="minorEastAsia"/>
+        </w:rPr>
+        <w:t>frame</w:t>
+      </w:r>
+      <w:r>
+        <w:rPr>
+          <w:rFonts w:eastAsiaTheme="minorEastAsia"/>
+          <w:lang w:val="el-GR"/>
+        </w:rPr>
+        <w:t xml:space="preserve"> </w:t>
+      </w:r>
+      <w:r>
+        <w:rPr>
+          <w:rFonts w:eastAsiaTheme="minorEastAsia"/>
+          <w:lang w:val="el-GR"/>
+        </w:rPr>
+        <w:t xml:space="preserve">δεν κωδικοποιείται και δεν βρίσκεται μέσα στον πίνακα των </w:t>
+      </w:r>
+      <w:proofErr w:type="spellStart"/>
+      <w:r>
+        <w:rPr>
+          <w:rFonts w:eastAsiaTheme="minorEastAsia"/>
+        </w:rPr>
+        <w:t>sfc</w:t>
+      </w:r>
+      <w:proofErr w:type="spellEnd"/>
+      <w:r>
+        <w:rPr>
+          <w:rFonts w:eastAsiaTheme="minorEastAsia"/>
+          <w:lang w:val="el-GR"/>
+        </w:rPr>
+        <w:t>.</w:t>
+      </w:r>
+    </w:p>
+    <w:p>
+      <w:pPr>
+        <w:jc w:val="both"/>
+        <w:rPr>
+          <w:lang w:val="el-GR"/>
+        </w:rPr>
+      </w:pPr>
+      <w:r>
+        <w:rPr>
+          <w:lang w:val="el-GR"/>
+        </w:rPr>
+        <w:tab/>
+        <w:t>Τέλος, κατά την αποκωδικοποίηση όσες τιμές είναι μικρότερες από το -1, ή μεγαλύτερες από 1, τίθενται -1 και 1 αντίστοιχα.</w:t>
+      </w:r>
+    </w:p>
+    <w:p>
+      <w:pPr>
+        <w:pStyle w:val="a6"/>
+        <w:ind w:right="0"/>
+        <w:rPr>
+          <w:lang w:val="el-GR"/>
+        </w:rPr>
+      </w:pPr>
+      <w:proofErr w:type="spellStart"/>
+      <w:r>
+        <w:t>AACoder</w:t>
+      </w:r>
+      <w:proofErr w:type="spellEnd"/>
+      <w:r>
+        <w:rPr>
+          <w:lang w:val="el-GR"/>
+        </w:rPr>
+        <w:t>3</w:t>
+      </w:r>
+      <w:r>
+        <w:rPr>
+          <w:lang w:val="el-GR"/>
+        </w:rPr>
+        <w:t xml:space="preserve"> </w:t>
+      </w:r>
+      <w:r>
+        <w:rPr>
+          <w:lang w:val="el-GR"/>
+        </w:rPr>
+        <w:t xml:space="preserve">και </w:t>
+      </w:r>
+      <w:proofErr w:type="spellStart"/>
+      <w:r>
+        <w:t>iAACoder</w:t>
+      </w:r>
+      <w:proofErr w:type="spellEnd"/>
+      <w:r>
+        <w:rPr>
+          <w:lang w:val="el-GR"/>
+        </w:rPr>
+        <w:t>3</w:t>
+      </w:r>
+    </w:p>
+    <w:p>
+      <w:pPr>
+        <w:jc w:val="both"/>
+        <w:rPr>
+          <w:lang w:val="el-GR"/>
+        </w:rPr>
+      </w:pPr>
+      <w:r>
+        <w:rPr>
+          <w:lang w:val="el-GR"/>
+        </w:rPr>
+        <w:tab/>
+        <w:t xml:space="preserve">Κατά την κωδικοποίηση τα </w:t>
+      </w:r>
+      <w:r>
+        <w:t>frames</w:t>
+      </w:r>
+      <w:r>
+        <w:rPr>
+          <w:lang w:val="el-GR"/>
+        </w:rPr>
+        <w:t xml:space="preserve">, </w:t>
+      </w:r>
+      <w:r>
+        <w:rPr>
+          <w:lang w:val="el-GR"/>
+        </w:rPr>
+        <w:t xml:space="preserve">αφού πρώτα περάσουν από τη βαθμίδα </w:t>
+      </w:r>
+      <w:r>
+        <w:t>SSC</w:t>
+      </w:r>
+      <w:r>
+        <w:rPr>
+          <w:lang w:val="el-GR"/>
+        </w:rPr>
+        <w:t xml:space="preserve"> και </w:t>
+      </w:r>
+      <w:r>
+        <w:t>TNS</w:t>
+      </w:r>
+      <w:r>
+        <w:rPr>
+          <w:lang w:val="el-GR"/>
+        </w:rPr>
+        <w:t xml:space="preserve">, </w:t>
+      </w:r>
+      <w:r>
+        <w:rPr>
+          <w:lang w:val="el-GR"/>
+        </w:rPr>
+        <w:t xml:space="preserve">εισάγονται στη συνάρτηση </w:t>
+      </w:r>
+      <w:r>
+        <w:t>psycho</w:t>
+      </w:r>
+      <w:r>
+        <w:rPr>
+          <w:lang w:val="el-GR"/>
+        </w:rPr>
+        <w:t xml:space="preserve"> </w:t>
+      </w:r>
+      <w:r>
+        <w:rPr>
+          <w:lang w:val="el-GR"/>
+        </w:rPr>
+        <w:t xml:space="preserve">στην οποία υπολογίζεται το </w:t>
+      </w:r>
+      <w:r>
+        <w:t>Signal</w:t>
+      </w:r>
+      <w:r>
+        <w:rPr>
+          <w:lang w:val="el-GR"/>
+        </w:rPr>
+        <w:t xml:space="preserve"> </w:t>
+      </w:r>
+      <w:r>
+        <w:t>to</w:t>
+      </w:r>
+      <w:r>
+        <w:rPr>
+          <w:lang w:val="el-GR"/>
+        </w:rPr>
+        <w:t xml:space="preserve"> </w:t>
+      </w:r>
+      <w:r>
+        <w:t>Mask</w:t>
+      </w:r>
+      <w:r>
+        <w:rPr>
+          <w:lang w:val="el-GR"/>
+        </w:rPr>
+        <w:t xml:space="preserve"> </w:t>
+      </w:r>
+      <w:r>
+        <w:t>Ratio</w:t>
+      </w:r>
+      <w:r>
+        <w:rPr>
+          <w:lang w:val="el-GR"/>
+        </w:rPr>
+        <w:t xml:space="preserve"> </w:t>
+      </w:r>
+      <w:r>
+        <w:rPr>
+          <w:lang w:val="el-GR"/>
+        </w:rPr>
+        <w:t xml:space="preserve">για το εκάστοτε </w:t>
+      </w:r>
+      <w:r>
+        <w:t>frame</w:t>
+      </w:r>
+      <w:r>
+        <w:rPr>
+          <w:lang w:val="el-GR"/>
+        </w:rPr>
+        <w:t>.</w:t>
+      </w:r>
+      <w:r>
+        <w:rPr>
+          <w:lang w:val="el-GR"/>
+        </w:rPr>
+        <w:t xml:space="preserve"> </w:t>
+      </w:r>
+      <w:r>
+        <w:rPr>
+          <w:lang w:val="el-GR"/>
+        </w:rPr>
+        <w:t xml:space="preserve">Έπειτα, οι συντελεστές </w:t>
+      </w:r>
+      <w:r>
+        <w:t>MDCT</w:t>
+      </w:r>
+      <w:r>
+        <w:rPr>
+          <w:lang w:val="el-GR"/>
+        </w:rPr>
+        <w:t xml:space="preserve"> </w:t>
+      </w:r>
+      <w:r>
+        <w:rPr>
+          <w:lang w:val="el-GR"/>
+        </w:rPr>
+        <w:t xml:space="preserve">που προέκυψαν από την βαθμίδα </w:t>
+      </w:r>
+      <w:r>
+        <w:t>TNS</w:t>
+      </w:r>
+      <w:r>
+        <w:rPr>
+          <w:lang w:val="el-GR"/>
+        </w:rPr>
+        <w:t xml:space="preserve"> </w:t>
+      </w:r>
+      <w:r>
+        <w:rPr>
+          <w:lang w:val="el-GR"/>
+        </w:rPr>
+        <w:t xml:space="preserve">κβαντίζονται ακριβώς όπως αναφέρεται στην εκφώνηση της εργασίας στη συνάρτηση </w:t>
+      </w:r>
+      <w:proofErr w:type="spellStart"/>
+      <w:r>
+        <w:t>AACquantizer</w:t>
+      </w:r>
+      <w:proofErr w:type="spellEnd"/>
+      <w:r>
+        <w:rPr>
+          <w:lang w:val="el-GR"/>
+        </w:rPr>
+        <w:t xml:space="preserve"> και ακολουθεί η κωδικοποίηση </w:t>
+      </w:r>
+      <w:r>
+        <w:t>Huffman</w:t>
+      </w:r>
+      <w:r>
+        <w:rPr>
+          <w:lang w:val="el-GR"/>
+        </w:rPr>
+        <w:t xml:space="preserve"> </w:t>
+      </w:r>
+      <w:r>
+        <w:rPr>
+          <w:lang w:val="el-GR"/>
+        </w:rPr>
+        <w:t xml:space="preserve">τόσο των </w:t>
+      </w:r>
+      <w:r>
+        <w:t>scale</w:t>
+      </w:r>
+      <w:r>
+        <w:rPr>
+          <w:lang w:val="el-GR"/>
+        </w:rPr>
+        <w:t xml:space="preserve"> </w:t>
+      </w:r>
+      <w:r>
+        <w:t>factors</w:t>
+      </w:r>
+      <w:r>
+        <w:rPr>
+          <w:lang w:val="el-GR"/>
+        </w:rPr>
+        <w:t xml:space="preserve"> </w:t>
+      </w:r>
+      <w:r>
+        <w:rPr>
+          <w:lang w:val="el-GR"/>
+        </w:rPr>
+        <w:t xml:space="preserve">όσο και των κβαντισμένων συντελεστών </w:t>
+      </w:r>
+      <w:r>
+        <w:t>MDCT</w:t>
+      </w:r>
+      <w:r>
+        <w:rPr>
+          <w:lang w:val="el-GR"/>
+        </w:rPr>
+        <w:t xml:space="preserve">. </w:t>
+      </w:r>
+    </w:p>
+    <w:p>
+      <w:pPr>
+        <w:jc w:val="both"/>
+        <w:rPr>
+          <w:lang w:val="el-GR"/>
+        </w:rPr>
+      </w:pPr>
+      <w:r>
+        <w:rPr>
+          <w:lang w:val="el-GR"/>
+        </w:rPr>
+        <w:tab/>
+      </w:r>
+      <w:r>
+        <w:rPr>
+          <w:lang w:val="el-GR"/>
+        </w:rPr>
+        <w:t xml:space="preserve">Η αντίστροφη διαδικασία ακολουθείται στον αποκωδικοποιητή. Αποκωδικοποιούνται τα </w:t>
+      </w:r>
+      <w:r>
+        <w:t>scale</w:t>
+      </w:r>
+      <w:r>
+        <w:rPr>
+          <w:lang w:val="el-GR"/>
+        </w:rPr>
+        <w:t xml:space="preserve"> </w:t>
+      </w:r>
+      <w:r>
+        <w:t>factors</w:t>
+      </w:r>
+      <w:r>
+        <w:rPr>
+          <w:lang w:val="el-GR"/>
+        </w:rPr>
+        <w:t xml:space="preserve">,οι συντελεστές </w:t>
+      </w:r>
+      <w:r>
+        <w:t>MDCT</w:t>
+      </w:r>
+      <w:r>
+        <w:rPr>
+          <w:lang w:val="el-GR"/>
+        </w:rPr>
+        <w:t xml:space="preserve"> </w:t>
+      </w:r>
+      <w:r>
+        <w:rPr>
+          <w:lang w:val="el-GR"/>
+        </w:rPr>
+        <w:t xml:space="preserve"> και στη συνέχεια </w:t>
+      </w:r>
+      <w:proofErr w:type="spellStart"/>
+      <w:r>
+        <w:rPr>
+          <w:lang w:val="el-GR"/>
+        </w:rPr>
+        <w:t>αποκβαντίζονται</w:t>
+      </w:r>
+      <w:proofErr w:type="spellEnd"/>
+      <w:r>
+        <w:rPr>
+          <w:lang w:val="el-GR"/>
+        </w:rPr>
+        <w:t xml:space="preserve">. Επιπλέον εφαρμόζεται ο αντίστροφος </w:t>
+      </w:r>
+      <w:r>
+        <w:t>TNS</w:t>
+      </w:r>
+      <w:r>
+        <w:rPr>
+          <w:lang w:val="el-GR"/>
+        </w:rPr>
+        <w:t xml:space="preserve"> </w:t>
+      </w:r>
+      <w:r>
+        <w:rPr>
+          <w:lang w:val="el-GR"/>
+        </w:rPr>
+        <w:t xml:space="preserve">και </w:t>
+      </w:r>
+      <w:proofErr w:type="spellStart"/>
+      <w:r>
+        <w:t>filterbank</w:t>
+      </w:r>
+      <w:proofErr w:type="spellEnd"/>
+      <w:r>
+        <w:rPr>
+          <w:lang w:val="el-GR"/>
+        </w:rPr>
+        <w:t xml:space="preserve"> </w:t>
+      </w:r>
+      <w:r>
+        <w:rPr>
+          <w:lang w:val="el-GR"/>
+        </w:rPr>
+        <w:t xml:space="preserve">και παράγονται τα </w:t>
+      </w:r>
+      <w:r>
+        <w:t>frames</w:t>
+      </w:r>
+      <w:r>
+        <w:rPr>
+          <w:lang w:val="el-GR"/>
+        </w:rPr>
+        <w:t>.</w:t>
+      </w:r>
+      <w:r>
+        <w:rPr>
+          <w:lang w:val="el-GR"/>
+        </w:rPr>
+        <w:t xml:space="preserve"> </w:t>
+      </w:r>
+    </w:p>
+    <w:p>
+      <w:pPr>
+        <w:rPr>
+          <w:lang w:val="el-GR"/>
+        </w:rPr>
+      </w:pPr>
+      <w:r>
+        <w:rPr>
+          <w:lang w:val="el-GR"/>
+        </w:rPr>
+        <w:br w:type="page"/>
+      </w:r>
+    </w:p>
+    <w:p>
+      <w:pPr>
+        <w:pStyle w:val="a6"/>
+        <w:ind w:right="0"/>
+        <w:rPr>
+          <w:lang w:val="el-GR"/>
+        </w:rPr>
+      </w:pPr>
+      <w:r>
+        <w:rPr>
+          <w:lang w:val="el-GR"/>
+        </w:rPr>
+        <w:lastRenderedPageBreak/>
+        <w:t>Αποτελέσματα 3</w:t>
+      </w:r>
+      <w:r>
+        <w:rPr>
+          <w:vertAlign w:val="superscript"/>
+          <w:lang w:val="el-GR"/>
+        </w:rPr>
+        <w:t>ου</w:t>
+      </w:r>
+      <w:r>
+        <w:rPr>
+          <w:lang w:val="el-GR"/>
+        </w:rPr>
+        <w:t xml:space="preserve"> μέρους</w:t>
+      </w:r>
+    </w:p>
+    <w:p>
+      <w:pPr>
+        <w:jc w:val="both"/>
+        <w:rPr>
+          <w:lang w:val="el-GR"/>
+        </w:rPr>
+      </w:pPr>
+      <w:r>
+        <w:rPr>
+          <w:lang w:val="el-GR"/>
+        </w:rPr>
+        <w:tab/>
+      </w:r>
+      <w:r>
+        <w:rPr>
+          <w:lang w:val="el-GR"/>
+        </w:rPr>
+        <w:t xml:space="preserve">Είναι σαφές ότι το τρίτο επίπεδο, σε αντίθεση με τα άλλα, εισάγει σφάλμα στη διαδικασία και επομένως αναμένεται σημαντική πτώση στο </w:t>
+      </w:r>
+      <w:r>
+        <w:t>SNR</w:t>
+      </w:r>
+      <w:r>
+        <w:rPr>
+          <w:lang w:val="el-GR"/>
+        </w:rPr>
+        <w:t xml:space="preserve"> </w:t>
+      </w:r>
+      <w:r>
+        <w:rPr>
+          <w:lang w:val="el-GR"/>
+        </w:rPr>
+        <w:t xml:space="preserve">σε σχέση με προηγουμένως. Πράγματι, για παράθυρο </w:t>
+      </w:r>
+      <w:r>
+        <w:t>SIN</w:t>
+      </w:r>
+      <w:r>
+        <w:rPr>
+          <w:lang w:val="el-GR"/>
+        </w:rPr>
+        <w:t xml:space="preserve"> </w:t>
+      </w:r>
+      <w:r>
+        <w:rPr>
+          <w:lang w:val="el-GR"/>
+        </w:rPr>
+        <w:t xml:space="preserve">έχουμε </w:t>
+      </w:r>
+      <w:r>
+        <w:rPr>
+          <w:b/>
+          <w:bCs/>
+          <w:lang w:val="el-GR"/>
+        </w:rPr>
+        <w:t>12.8960</w:t>
+      </w:r>
+      <w:r>
+        <w:rPr>
+          <w:b/>
+          <w:bCs/>
+        </w:rPr>
+        <w:t>dB</w:t>
+      </w:r>
+      <w:r>
+        <w:rPr>
+          <w:b/>
+          <w:bCs/>
+          <w:lang w:val="el-GR"/>
+        </w:rPr>
+        <w:t xml:space="preserve"> </w:t>
+      </w:r>
+      <w:r>
+        <w:rPr>
+          <w:lang w:val="el-GR"/>
+        </w:rPr>
+        <w:t xml:space="preserve">ενώ για </w:t>
+      </w:r>
+      <w:r>
+        <w:t>KBD</w:t>
+      </w:r>
+      <w:r>
+        <w:rPr>
+          <w:lang w:val="el-GR"/>
+        </w:rPr>
+        <w:t xml:space="preserve"> </w:t>
+      </w:r>
+      <w:r>
+        <w:rPr>
+          <w:b/>
+          <w:bCs/>
+          <w:lang w:val="el-GR"/>
+        </w:rPr>
+        <w:t>12.</w:t>
+      </w:r>
+      <w:r>
+        <w:rPr>
+          <w:b/>
+          <w:bCs/>
+          <w:lang w:val="el-GR"/>
+        </w:rPr>
+        <w:t>6837</w:t>
+      </w:r>
+      <w:r>
+        <w:rPr>
+          <w:b/>
+          <w:bCs/>
+        </w:rPr>
+        <w:t>dB</w:t>
+      </w:r>
+      <w:r>
+        <w:rPr>
+          <w:lang w:val="el-GR"/>
+        </w:rPr>
+        <w:t>.</w:t>
+      </w:r>
+    </w:p>
+    <w:p>
+      <w:pPr>
+        <w:rPr>
+          <w:lang w:val="el-GR"/>
+        </w:rPr>
+      </w:pPr>
+      <w:r>
+        <w:rPr>
+          <w:lang w:val="el-GR"/>
+        </w:rPr>
+        <w:tab/>
+        <w:t xml:space="preserve">Για τον υπολογισμό του </w:t>
+      </w:r>
+      <w:r>
+        <w:t>bitrate</w:t>
+      </w:r>
+      <w:r>
+        <w:rPr>
+          <w:lang w:val="el-GR"/>
+        </w:rPr>
+        <w:t xml:space="preserve"> </w:t>
+      </w:r>
+      <w:r>
+        <w:rPr>
+          <w:lang w:val="el-GR"/>
+        </w:rPr>
+        <w:t>έγιναν οι εξής παραδοχές:</w:t>
+      </w:r>
+    </w:p>
+    <w:p>
+      <w:pPr>
+        <w:pStyle w:val="ac"/>
+        <w:numPr>
+          <w:ilvl w:val="0"/>
+          <w:numId w:val="1"/>
+        </w:numPr>
+        <w:rPr>
+          <w:lang w:val="el-GR"/>
+        </w:rPr>
+      </w:pPr>
+      <w:r>
+        <w:rPr>
+          <w:lang w:val="el-GR"/>
+        </w:rPr>
+        <w:t xml:space="preserve">Εφόσον υπάρχουν 2 τύποι παραθύρων, που προδιαγράφονται από το πρότυπο, 1 </w:t>
+      </w:r>
+      <w:r>
+        <w:t>bit</w:t>
+      </w:r>
+      <w:r>
+        <w:rPr>
+          <w:lang w:val="el-GR"/>
+        </w:rPr>
+        <w:t xml:space="preserve"> </w:t>
+      </w:r>
+      <w:r>
+        <w:rPr>
+          <w:lang w:val="el-GR"/>
+        </w:rPr>
+        <w:t>είναι αρκετό για αποστολή στο δέκτη</w:t>
+      </w:r>
+    </w:p>
+    <w:p>
+      <w:pPr>
+        <w:pStyle w:val="ac"/>
+        <w:numPr>
+          <w:ilvl w:val="0"/>
+          <w:numId w:val="1"/>
+        </w:numPr>
+        <w:rPr>
+          <w:lang w:val="el-GR"/>
+        </w:rPr>
+      </w:pPr>
+      <w:r>
+        <w:rPr>
+          <w:lang w:val="el-GR"/>
+        </w:rPr>
+        <w:t xml:space="preserve">Όμοια για τους τύπους των </w:t>
+      </w:r>
+      <w:r>
+        <w:t>frames</w:t>
+      </w:r>
+      <w:r>
+        <w:rPr>
+          <w:lang w:val="el-GR"/>
+        </w:rPr>
+        <w:t xml:space="preserve"> </w:t>
+      </w:r>
+      <w:r>
+        <w:rPr>
+          <w:lang w:val="el-GR"/>
+        </w:rPr>
+        <w:t xml:space="preserve">αφού είναι 4 απαιτούνται 2 </w:t>
+      </w:r>
+      <w:r>
+        <w:t>bit</w:t>
+      </w:r>
+      <w:r>
+        <w:t>s</w:t>
+      </w:r>
+      <w:r>
+        <w:rPr>
+          <w:lang w:val="el-GR"/>
+        </w:rPr>
+        <w:t xml:space="preserve"> </w:t>
+      </w:r>
+      <w:r>
+        <w:rPr>
+          <w:lang w:val="el-GR"/>
+        </w:rPr>
+        <w:t xml:space="preserve">για κάθε </w:t>
+      </w:r>
+      <w:r>
+        <w:t>frame</w:t>
+      </w:r>
+    </w:p>
+    <w:p>
+      <w:pPr>
+        <w:pStyle w:val="ac"/>
+        <w:numPr>
+          <w:ilvl w:val="0"/>
+          <w:numId w:val="1"/>
+        </w:numPr>
+        <w:rPr>
+          <w:lang w:val="el-GR"/>
+        </w:rPr>
+      </w:pPr>
+      <w:r>
+        <w:rPr>
+          <w:lang w:val="el-GR"/>
+        </w:rPr>
+        <w:t xml:space="preserve">Οι συντελεστές </w:t>
+      </w:r>
+      <w:r>
+        <w:t>TNS</w:t>
+      </w:r>
+      <w:r>
+        <w:rPr>
+          <w:lang w:val="el-GR"/>
+        </w:rPr>
+        <w:t xml:space="preserve"> </w:t>
+      </w:r>
+      <w:r>
+        <w:rPr>
+          <w:lang w:val="el-GR"/>
+        </w:rPr>
+        <w:t xml:space="preserve">κωδικοποιούνται με 4 </w:t>
+      </w:r>
+      <w:r>
+        <w:t>bit</w:t>
+      </w:r>
+      <w:r>
+        <w:t>s</w:t>
+      </w:r>
+      <w:r>
+        <w:rPr>
+          <w:lang w:val="el-GR"/>
+        </w:rPr>
+        <w:t>, όπως προκύπτει από τον κβαντιστή που χρησιμοποιήθηκε</w:t>
+      </w:r>
+    </w:p>
+    <w:p>
+      <w:pPr>
+        <w:pStyle w:val="ac"/>
+        <w:numPr>
+          <w:ilvl w:val="0"/>
+          <w:numId w:val="1"/>
+        </w:numPr>
+        <w:rPr>
+          <w:lang w:val="el-GR"/>
+        </w:rPr>
+      </w:pPr>
+      <w:r>
+        <w:rPr>
+          <w:lang w:val="el-GR"/>
+        </w:rPr>
+        <w:t>Για</w:t>
+      </w:r>
+      <w:r>
+        <w:rPr>
+          <w:lang w:val="el-GR"/>
+        </w:rPr>
+        <w:t xml:space="preserve"> </w:t>
+      </w:r>
+      <w:r>
+        <w:rPr>
+          <w:lang w:val="el-GR"/>
+        </w:rPr>
+        <w:t>το</w:t>
+      </w:r>
+      <w:r>
+        <w:rPr>
+          <w:lang w:val="el-GR"/>
+        </w:rPr>
+        <w:t xml:space="preserve"> </w:t>
+      </w:r>
+      <w:r>
+        <w:t>global</w:t>
+      </w:r>
+      <w:r>
+        <w:rPr>
+          <w:lang w:val="el-GR"/>
+        </w:rPr>
+        <w:t xml:space="preserve"> </w:t>
+      </w:r>
+      <w:r>
+        <w:t>gain</w:t>
+      </w:r>
+      <w:r>
+        <w:rPr>
+          <w:lang w:val="el-GR"/>
+        </w:rPr>
+        <w:t xml:space="preserve"> </w:t>
+      </w:r>
+      <w:r>
+        <w:rPr>
+          <w:lang w:val="el-GR"/>
+        </w:rPr>
+        <w:t xml:space="preserve">χρησιμοποιούνται </w:t>
+      </w:r>
+      <w:r>
+        <w:rPr>
+          <w:lang w:val="el-GR"/>
+        </w:rPr>
+        <w:t xml:space="preserve">8 </w:t>
+      </w:r>
+      <w:r>
+        <w:t>bit</w:t>
+      </w:r>
+      <w:r>
+        <w:t>s</w:t>
+      </w:r>
+    </w:p>
+    <w:p>
+      <w:pPr>
+        <w:ind w:left="360"/>
+        <w:rPr>
+          <w:lang w:val="el-GR"/>
+        </w:rPr>
+      </w:pPr>
+      <w:r>
+        <w:rPr>
+          <w:lang w:val="el-GR"/>
+        </w:rPr>
+        <w:t>Στον παρακάτω πίνακα συνοψίζονται τα αποτελέσματα των πειραμάτων.</w:t>
+      </w:r>
+    </w:p>
+    <w:tbl>
+      <w:tblPr>
+        <w:tblStyle w:val="6-1"/>
+        <w:tblW w:w="0" w:type="auto"/>
+        <w:jc w:val="center"/>
+        <w:tblLook w:val="04A0" w:firstRow="1" w:lastRow="0" w:firstColumn="1" w:lastColumn="0" w:noHBand="0" w:noVBand="1"/>
+      </w:tblPr>
+      <w:tblGrid>
+        <w:gridCol w:w="3336"/>
+        <w:gridCol w:w="3727"/>
+        <w:gridCol w:w="3727"/>
+      </w:tblGrid>
+      <w:tr>
+        <w:trPr>
+          <w:cnfStyle w:val="100000000000" w:firstRow="1" w:lastRow="0" w:firstColumn="0" w:lastColumn="0" w:oddVBand="0" w:evenVBand="0" w:oddHBand="0" w:evenHBand="0" w:firstRowFirstColumn="0" w:firstRowLastColumn="0" w:lastRowFirstColumn="0" w:lastRowLastColumn="0"/>
+          <w:jc w:val="center"/>
+        </w:trPr>
+        <w:tc>
+          <w:tcPr>
+            <w:cnfStyle w:val="001000000000" w:firstRow="0" w:lastRow="0" w:firstColumn="1" w:lastColumn="0" w:oddVBand="0" w:evenVBand="0" w:oddHBand="0" w:evenHBand="0" w:firstRowFirstColumn="0" w:firstRowLastColumn="0" w:lastRowFirstColumn="0" w:lastRowLastColumn="0"/>
+            <w:tcW w:w="3336" w:type="dxa"/>
+          </w:tcPr>
+          <w:p>
+            <w:pPr>
+              <w:jc w:val="center"/>
+              <w:rPr>
+                <w:lang w:val="el-GR"/>
+              </w:rPr>
+            </w:pPr>
+            <w:r>
+              <w:rPr>
+                <w:lang w:val="el-GR"/>
+              </w:rPr>
+              <w:t>Παράθυρο</w:t>
+            </w:r>
+          </w:p>
+        </w:tc>
+        <w:tc>
+          <w:tcPr>
+            <w:tcW w:w="3727" w:type="dxa"/>
+          </w:tcPr>
+          <w:p>
+            <w:pPr>
+              <w:jc w:val="center"/>
+              <w:cnfStyle w:val="100000000000" w:firstRow="1" w:lastRow="0" w:firstColumn="0" w:lastColumn="0" w:oddVBand="0" w:evenVBand="0" w:oddHBand="0" w:evenHBand="0" w:firstRowFirstColumn="0" w:firstRowLastColumn="0" w:lastRowFirstColumn="0" w:lastRowLastColumn="0"/>
+            </w:pPr>
+            <w:r>
+              <w:t>Sinusoid</w:t>
+            </w:r>
+          </w:p>
+        </w:tc>
+        <w:tc>
+          <w:tcPr>
+            <w:tcW w:w="3727" w:type="dxa"/>
+          </w:tcPr>
+          <w:p>
+            <w:pPr>
+              <w:jc w:val="center"/>
+              <w:cnfStyle w:val="100000000000" w:firstRow="1" w:lastRow="0" w:firstColumn="0" w:lastColumn="0" w:oddVBand="0" w:evenVBand="0" w:oddHBand="0" w:evenHBand="0" w:firstRowFirstColumn="0" w:firstRowLastColumn="0" w:lastRowFirstColumn="0" w:lastRowLastColumn="0"/>
+            </w:pPr>
+            <w:r>
+              <w:t>Kaiser-Bessel-Derived</w:t>
+            </w:r>
+          </w:p>
+        </w:tc>
+      </w:tr>
+      <w:tr>
+        <w:trPr>
+          <w:cnfStyle w:val="000000100000" w:firstRow="0" w:lastRow="0" w:firstColumn="0" w:lastColumn="0" w:oddVBand="0" w:evenVBand="0" w:oddHBand="1" w:evenHBand="0" w:firstRowFirstColumn="0" w:firstRowLastColumn="0" w:lastRowFirstColumn="0" w:lastRowLastColumn="0"/>
+          <w:jc w:val="center"/>
+        </w:trPr>
+        <w:tc>
+          <w:tcPr>
+            <w:cnfStyle w:val="001000000000" w:firstRow="0" w:lastRow="0" w:firstColumn="1" w:lastColumn="0" w:oddVBand="0" w:evenVBand="0" w:oddHBand="0" w:evenHBand="0" w:firstRowFirstColumn="0" w:firstRowLastColumn="0" w:lastRowFirstColumn="0" w:lastRowLastColumn="0"/>
+            <w:tcW w:w="3336" w:type="dxa"/>
+          </w:tcPr>
+          <w:p>
+            <w:pPr>
+              <w:jc w:val="center"/>
+            </w:pPr>
+            <w:proofErr w:type="gramStart"/>
+            <w:r>
+              <w:t>Bitrate</w:t>
+            </w:r>
+            <w:r>
+              <w:rPr>
+                <w:lang w:val="el-GR"/>
+              </w:rPr>
+              <w:t>(</w:t>
+            </w:r>
+            <w:proofErr w:type="gramEnd"/>
+            <w:r>
+              <w:t>Kbits per second)</w:t>
+            </w:r>
+          </w:p>
+        </w:tc>
+        <w:tc>
+          <w:tcPr>
+            <w:tcW w:w="3727" w:type="dxa"/>
+          </w:tcPr>
+          <w:p>
+            <w:pPr>
+              <w:jc w:val="center"/>
+              <w:cnfStyle w:val="000000100000" w:firstRow="0" w:lastRow="0" w:firstColumn="0" w:lastColumn="0" w:oddVBand="0" w:evenVBand="0" w:oddHBand="1" w:evenHBand="0" w:firstRowFirstColumn="0" w:firstRowLastColumn="0" w:lastRowFirstColumn="0" w:lastRowLastColumn="0"/>
+            </w:pPr>
+            <w:r>
+              <w:t>173.09</w:t>
+            </w:r>
+          </w:p>
+        </w:tc>
+        <w:tc>
+          <w:tcPr>
+            <w:tcW w:w="3727" w:type="dxa"/>
+          </w:tcPr>
+          <w:p>
+            <w:pPr>
+              <w:jc w:val="center"/>
+              <w:cnfStyle w:val="000000100000" w:firstRow="0" w:lastRow="0" w:firstColumn="0" w:lastColumn="0" w:oddVBand="0" w:evenVBand="0" w:oddHBand="1" w:evenHBand="0" w:firstRowFirstColumn="0" w:firstRowLastColumn="0" w:lastRowFirstColumn="0" w:lastRowLastColumn="0"/>
+            </w:pPr>
+            <w:r>
+              <w:t>172.76</w:t>
+            </w:r>
+          </w:p>
+        </w:tc>
+      </w:tr>
+      <w:tr>
+        <w:trPr>
+          <w:jc w:val="center"/>
+        </w:trPr>
+        <w:tc>
+          <w:tcPr>
+            <w:cnfStyle w:val="001000000000" w:firstRow="0" w:lastRow="0" w:firstColumn="1" w:lastColumn="0" w:oddVBand="0" w:evenVBand="0" w:oddHBand="0" w:evenHBand="0" w:firstRowFirstColumn="0" w:firstRowLastColumn="0" w:lastRowFirstColumn="0" w:lastRowLastColumn="0"/>
+            <w:tcW w:w="3336" w:type="dxa"/>
+          </w:tcPr>
+          <w:p>
+            <w:pPr>
+              <w:jc w:val="center"/>
+            </w:pPr>
+            <w:r>
+              <w:t>Compression</w:t>
+            </w:r>
+          </w:p>
+        </w:tc>
+        <w:tc>
+          <w:tcPr>
+            <w:tcW w:w="3727" w:type="dxa"/>
+          </w:tcPr>
+          <w:p>
+            <w:pPr>
+              <w:jc w:val="center"/>
+              <w:cnfStyle w:val="000000000000" w:firstRow="0" w:lastRow="0" w:firstColumn="0" w:lastColumn="0" w:oddVBand="0" w:evenVBand="0" w:oddHBand="0" w:evenHBand="0" w:firstRowFirstColumn="0" w:firstRowLastColumn="0" w:lastRowFirstColumn="0" w:lastRowLastColumn="0"/>
+            </w:pPr>
+            <w:r>
+              <w:t>8.8742</w:t>
+            </w:r>
+          </w:p>
+        </w:tc>
+        <w:tc>
+          <w:tcPr>
+            <w:tcW w:w="3727" w:type="dxa"/>
+          </w:tcPr>
+          <w:p>
+            <w:pPr>
+              <w:jc w:val="center"/>
+              <w:cnfStyle w:val="000000000000" w:firstRow="0" w:lastRow="0" w:firstColumn="0" w:lastColumn="0" w:oddVBand="0" w:evenVBand="0" w:oddHBand="0" w:evenHBand="0" w:firstRowFirstColumn="0" w:firstRowLastColumn="0" w:lastRowFirstColumn="0" w:lastRowLastColumn="0"/>
+            </w:pPr>
+            <w:r>
+              <w:t>8.8911</w:t>
+            </w:r>
+          </w:p>
+        </w:tc>
+      </w:tr>
+    </w:tbl>
+    <w:p>
+      <w:pPr>
+        <w:rPr>
+          <w:lang w:val="el-GR"/>
+        </w:rPr>
+      </w:pPr>
+    </w:p>
+    <w:p>
+      <w:pPr>
+        <w:rPr>
+          <w:lang w:val="el-GR"/>
+        </w:rPr>
+      </w:pPr>
+    </w:p>
+    <w:p>
+      <w:pPr>
+        <w:rPr>
+          <w:lang w:val="el-GR"/>
+        </w:rPr>
+      </w:pPr>
+    </w:p>
+    <w:p>
+      <w:pPr>
+        <w:ind w:firstLine="720"/>
+        <w:jc w:val="both"/>
+        <w:rPr>
+          <w:lang w:val="el-GR"/>
+        </w:rPr>
+      </w:pPr>
+      <w:r>
+        <w:rPr>
+          <w:lang w:val="el-GR"/>
+        </w:rPr>
+        <w:t xml:space="preserve">Για όλα τα μέρη υπάρχουν αναλυτικά σχόλια στον κώδικα. Τα μέρη 1 και 2 τερματίζουν σε περίπου 10-13 δευτερόλεπτα. </w:t>
+      </w:r>
+      <w:r>
+        <w:rPr>
+          <w:lang w:val="el-GR"/>
+        </w:rPr>
+        <w:t>Το 3</w:t>
+      </w:r>
+      <w:r>
+        <w:rPr>
+          <w:vertAlign w:val="superscript"/>
+          <w:lang w:val="el-GR"/>
+        </w:rPr>
+        <w:t>ο</w:t>
+      </w:r>
+      <w:r>
+        <w:rPr>
+          <w:lang w:val="el-GR"/>
+        </w:rPr>
+        <w:t xml:space="preserve"> μέρος απαιτεί περίπου 95 δευτερόλεπτα με τον περισσότερο χρόνο να καταλαμβάνεται από τις συναρτήσεις </w:t>
+      </w:r>
+      <w:proofErr w:type="spellStart"/>
+      <w:r>
+        <w:t>encodeHuff</w:t>
+      </w:r>
+      <w:proofErr w:type="spellEnd"/>
+      <w:r>
+        <w:rPr>
+          <w:lang w:val="el-GR"/>
+        </w:rPr>
+        <w:t xml:space="preserve"> </w:t>
+      </w:r>
+      <w:r>
+        <w:rPr>
+          <w:lang w:val="el-GR"/>
+        </w:rPr>
+        <w:t xml:space="preserve">και </w:t>
+      </w:r>
+      <w:proofErr w:type="spellStart"/>
+      <w:r>
+        <w:t>AACquantizer</w:t>
+      </w:r>
+      <w:proofErr w:type="spellEnd"/>
+      <w:r>
+        <w:rPr>
+          <w:lang w:val="el-GR"/>
+        </w:rPr>
+        <w:t>.</w:t>
+      </w:r>
+      <w:r>
+        <w:rPr>
+          <w:lang w:val="el-GR"/>
+        </w:rPr>
+        <w:t xml:space="preserve"> </w:t>
+      </w:r>
+      <w:r>
+        <w:rPr>
+          <w:lang w:val="el-GR"/>
+        </w:rPr>
+        <w:t xml:space="preserve">Επιπλέον, τα αποτελέσματα που παρουσιάζονται, το </w:t>
+      </w:r>
+      <w:r>
+        <w:t>bitrate</w:t>
+      </w:r>
+      <w:r>
+        <w:rPr>
+          <w:lang w:val="el-GR"/>
+        </w:rPr>
+        <w:t xml:space="preserve"> </w:t>
+      </w:r>
+      <w:r>
+        <w:rPr>
+          <w:lang w:val="el-GR"/>
+        </w:rPr>
+        <w:t xml:space="preserve">και το </w:t>
+      </w:r>
+      <w:r>
+        <w:t>compression</w:t>
+      </w:r>
+      <w:r>
+        <w:rPr>
+          <w:lang w:val="el-GR"/>
+        </w:rPr>
+        <w:t>,</w:t>
+      </w:r>
+      <w:r>
+        <w:rPr>
+          <w:lang w:val="el-GR"/>
+        </w:rPr>
+        <w:t xml:space="preserve"> φαίνονται να είναι αρκετά κοντά με τα πραγματικά </w:t>
+      </w:r>
+      <w:r>
+        <w:t>standards</w:t>
+      </w:r>
+      <w:r>
+        <w:rPr>
+          <w:lang w:val="el-GR"/>
+        </w:rPr>
+        <w:t xml:space="preserve"> </w:t>
+      </w:r>
+      <w:r>
+        <w:rPr>
+          <w:lang w:val="el-GR"/>
+        </w:rPr>
+        <w:t xml:space="preserve">για το </w:t>
+      </w:r>
+      <w:r>
+        <w:t>AAC</w:t>
+      </w:r>
+      <w:r>
+        <w:rPr>
+          <w:lang w:val="el-GR"/>
+        </w:rPr>
+        <w:t>.</w:t>
+      </w:r>
+    </w:p>
     <w:sectPr>
-      <w:footerReference w:type="default" r:id="rId9"/>
-      <w:headerReference w:type="first" r:id="rId10"/>
-      <w:footerReference w:type="first" r:id="rId11"/>
+      <w:footerReference w:type="default" r:id="rId10"/>
+      <w:headerReference w:type="first" r:id="rId11"/>
+      <w:footerReference w:type="first" r:id="rId12"/>
       <w:pgSz w:w="12240" w:h="15840"/>
       <w:pgMar w:top="720" w:right="720" w:bottom="720" w:left="720" w:header="144" w:footer="288" w:gutter="0"/>
       <w:pgBorders w:offsetFrom="page">
@@ -5343,6 +7029,127 @@
     </w:pPr>
   </w:p>
 </w:hdr>
+</file>
+
+<file path=word/numbering.xml><?xml version="1.0" encoding="utf-8"?>
+<w:numbering xmlns:wpc="http://schemas.microsoft.com/office/word/2010/wordprocessingCanvas" xmlns:cx="http://schemas.microsoft.com/office/drawing/2014/chartex" xmlns:cx1="http://schemas.microsoft.com/office/drawing/2015/9/8/chartex" xmlns:cx2="http://schemas.microsoft.com/office/drawing/2015/10/21/chartex" xmlns:cx3="http://schemas.microsoft.com/office/drawing/2016/5/9/chartex" xmlns:cx4="http://schemas.microsoft.com/office/drawing/2016/5/10/chartex" xmlns:cx5="http://schemas.microsoft.com/office/drawing/2016/5/11/chartex" xmlns:cx6="http://schemas.microsoft.com/office/drawing/2016/5/12/chartex" xmlns:cx7="http://schemas.microsoft.com/office/drawing/2016/5/13/chartex" xmlns:cx8="http://schemas.microsoft.com/office/drawing/2016/5/14/chartex" xmlns:mc="http://schemas.openxmlformats.org/markup-compatibility/2006" xmlns:aink="http://schemas.microsoft.com/office/drawing/2016/ink" xmlns:am3d="http://schemas.microsoft.com/office/drawing/2017/model3d" xmlns:o="urn:schemas-microsoft-com:office:office" xmlns:r="http://schemas.openxmlformats.org/officeDocument/2006/relationships" xmlns:m="http://schemas.openxmlformats.org/officeDocument/2006/math" xmlns:v="urn:schemas-microsoft-com:vml" xmlns:wp14="http://schemas.microsoft.com/office/word/2010/wordprocessingDrawing" xmlns:wp="http://schemas.openxmlformats.org/drawingml/2006/wordprocessingDrawing" xmlns:w10="urn:schemas-microsoft-com:office:word" xmlns:w="http://schemas.openxmlformats.org/wordprocessingml/2006/main" xmlns:w14="http://schemas.microsoft.com/office/word/2010/wordml" xmlns:w15="http://schemas.microsoft.com/office/word/2012/wordml" xmlns:w16cex="http://schemas.microsoft.com/office/word/2018/wordml/cex" xmlns:w16cid="http://schemas.microsoft.com/office/word/2016/wordml/cid" xmlns:w16="http://schemas.microsoft.com/office/word/2018/wordml" xmlns:w16se="http://schemas.microsoft.com/office/word/2015/wordml/symex" xmlns:wpg="http://schemas.microsoft.com/office/word/2010/wordprocessingGroup" xmlns:wpi="http://schemas.microsoft.com/office/word/2010/wordprocessingInk" xmlns:wne="http://schemas.microsoft.com/office/word/2006/wordml" xmlns:wps="http://schemas.microsoft.com/office/word/2010/wordprocessingShape" mc:Ignorable="w14 w15 w16se w16cid w16 w16cex wp14">
+  <w:abstractNum w:abstractNumId="0" w15:restartNumberingAfterBreak="0">
+    <w:nsid w:val="3AAA427A"/>
+    <w:multiLevelType w:val="hybridMultilevel"/>
+    <w:tmpl w:val="FEBE4A26"/>
+    <w:lvl w:ilvl="0" w:tplc="04090001">
+      <w:start w:val="1"/>
+      <w:numFmt w:val="bullet"/>
+      <w:lvlText w:val=""/>
+      <w:lvlJc w:val="left"/>
+      <w:pPr>
+        <w:ind w:left="720" w:hanging="360"/>
+      </w:pPr>
+      <w:rPr>
+        <w:rFonts w:ascii="Symbol" w:hAnsi="Symbol" w:hint="default"/>
+      </w:rPr>
+    </w:lvl>
+    <w:lvl w:ilvl="1" w:tplc="04090003" w:tentative="1">
+      <w:start w:val="1"/>
+      <w:numFmt w:val="bullet"/>
+      <w:lvlText w:val="o"/>
+      <w:lvlJc w:val="left"/>
+      <w:pPr>
+        <w:ind w:left="1440" w:hanging="360"/>
+      </w:pPr>
+      <w:rPr>
+        <w:rFonts w:ascii="Courier New" w:hAnsi="Courier New" w:cs="Courier New" w:hint="default"/>
+      </w:rPr>
+    </w:lvl>
+    <w:lvl w:ilvl="2" w:tplc="04090005" w:tentative="1">
+      <w:start w:val="1"/>
+      <w:numFmt w:val="bullet"/>
+      <w:lvlText w:val=""/>
+      <w:lvlJc w:val="left"/>
+      <w:pPr>
+        <w:ind w:left="2160" w:hanging="360"/>
+      </w:pPr>
+      <w:rPr>
+        <w:rFonts w:ascii="Wingdings" w:hAnsi="Wingdings" w:hint="default"/>
+      </w:rPr>
+    </w:lvl>
+    <w:lvl w:ilvl="3" w:tplc="04090001" w:tentative="1">
+      <w:start w:val="1"/>
+      <w:numFmt w:val="bullet"/>
+      <w:lvlText w:val=""/>
+      <w:lvlJc w:val="left"/>
+      <w:pPr>
+        <w:ind w:left="2880" w:hanging="360"/>
+      </w:pPr>
+      <w:rPr>
+        <w:rFonts w:ascii="Symbol" w:hAnsi="Symbol" w:hint="default"/>
+      </w:rPr>
+    </w:lvl>
+    <w:lvl w:ilvl="4" w:tplc="04090003" w:tentative="1">
+      <w:start w:val="1"/>
+      <w:numFmt w:val="bullet"/>
+      <w:lvlText w:val="o"/>
+      <w:lvlJc w:val="left"/>
+      <w:pPr>
+        <w:ind w:left="3600" w:hanging="360"/>
+      </w:pPr>
+      <w:rPr>
+        <w:rFonts w:ascii="Courier New" w:hAnsi="Courier New" w:cs="Courier New" w:hint="default"/>
+      </w:rPr>
+    </w:lvl>
+    <w:lvl w:ilvl="5" w:tplc="04090005" w:tentative="1">
+      <w:start w:val="1"/>
+      <w:numFmt w:val="bullet"/>
+      <w:lvlText w:val=""/>
+      <w:lvlJc w:val="left"/>
+      <w:pPr>
+        <w:ind w:left="4320" w:hanging="360"/>
+      </w:pPr>
+      <w:rPr>
+        <w:rFonts w:ascii="Wingdings" w:hAnsi="Wingdings" w:hint="default"/>
+      </w:rPr>
+    </w:lvl>
+    <w:lvl w:ilvl="6" w:tplc="04090001" w:tentative="1">
+      <w:start w:val="1"/>
+      <w:numFmt w:val="bullet"/>
+      <w:lvlText w:val=""/>
+      <w:lvlJc w:val="left"/>
+      <w:pPr>
+        <w:ind w:left="5040" w:hanging="360"/>
+      </w:pPr>
+      <w:rPr>
+        <w:rFonts w:ascii="Symbol" w:hAnsi="Symbol" w:hint="default"/>
+      </w:rPr>
+    </w:lvl>
+    <w:lvl w:ilvl="7" w:tplc="04090003" w:tentative="1">
+      <w:start w:val="1"/>
+      <w:numFmt w:val="bullet"/>
+      <w:lvlText w:val="o"/>
+      <w:lvlJc w:val="left"/>
+      <w:pPr>
+        <w:ind w:left="5760" w:hanging="360"/>
+      </w:pPr>
+      <w:rPr>
+        <w:rFonts w:ascii="Courier New" w:hAnsi="Courier New" w:cs="Courier New" w:hint="default"/>
+      </w:rPr>
+    </w:lvl>
+    <w:lvl w:ilvl="8" w:tplc="04090005" w:tentative="1">
+      <w:start w:val="1"/>
+      <w:numFmt w:val="bullet"/>
+      <w:lvlText w:val=""/>
+      <w:lvlJc w:val="left"/>
+      <w:pPr>
+        <w:ind w:left="6480" w:hanging="360"/>
+      </w:pPr>
+      <w:rPr>
+        <w:rFonts w:ascii="Wingdings" w:hAnsi="Wingdings" w:hint="default"/>
+      </w:rPr>
+    </w:lvl>
+  </w:abstractNum>
+  <w:num w:numId="1">
+    <w:abstractNumId w:val="0"/>
+  </w:num>
+</w:numbering>
 </file>
 
 <file path=word/styles.xml><?xml version="1.0" encoding="utf-8"?>
@@ -6010,6 +7817,108 @@
       <w:color w:val="808080"/>
     </w:rPr>
   </w:style>
+  <w:style w:type="paragraph" w:styleId="ac">
+    <w:name w:val="List Paragraph"/>
+    <w:basedOn w:val="a"/>
+    <w:uiPriority w:val="34"/>
+    <w:qFormat/>
+    <w:rsid w:val="00D837F3"/>
+    <w:pPr>
+      <w:ind w:left="720"/>
+      <w:contextualSpacing/>
+    </w:pPr>
+  </w:style>
+  <w:style w:type="table" w:styleId="ad">
+    <w:name w:val="Table Grid"/>
+    <w:basedOn w:val="a1"/>
+    <w:uiPriority w:val="39"/>
+    <w:rsid w:val="009732A3"/>
+    <w:pPr>
+      <w:spacing w:after="0" w:line="240" w:lineRule="auto"/>
+    </w:pPr>
+    <w:tblPr>
+      <w:tblBorders>
+        <w:top w:val="single" w:sz="4" w:space="0" w:color="auto"/>
+        <w:left w:val="single" w:sz="4" w:space="0" w:color="auto"/>
+        <w:bottom w:val="single" w:sz="4" w:space="0" w:color="auto"/>
+        <w:right w:val="single" w:sz="4" w:space="0" w:color="auto"/>
+        <w:insideH w:val="single" w:sz="4" w:space="0" w:color="auto"/>
+        <w:insideV w:val="single" w:sz="4" w:space="0" w:color="auto"/>
+      </w:tblBorders>
+    </w:tblPr>
+  </w:style>
+  <w:style w:type="table" w:styleId="6-1">
+    <w:name w:val="Grid Table 6 Colorful Accent 1"/>
+    <w:basedOn w:val="a1"/>
+    <w:uiPriority w:val="51"/>
+    <w:rsid w:val="00874D3B"/>
+    <w:pPr>
+      <w:spacing w:after="0" w:line="240" w:lineRule="auto"/>
+    </w:pPr>
+    <w:rPr>
+      <w:color w:val="8F0000" w:themeColor="accent1" w:themeShade="BF"/>
+    </w:rPr>
+    <w:tblPr>
+      <w:tblStyleRowBandSize w:val="1"/>
+      <w:tblStyleColBandSize w:val="1"/>
+      <w:tblBorders>
+        <w:top w:val="single" w:sz="4" w:space="0" w:color="FF4040" w:themeColor="accent1" w:themeTint="99"/>
+        <w:left w:val="single" w:sz="4" w:space="0" w:color="FF4040" w:themeColor="accent1" w:themeTint="99"/>
+        <w:bottom w:val="single" w:sz="4" w:space="0" w:color="FF4040" w:themeColor="accent1" w:themeTint="99"/>
+        <w:right w:val="single" w:sz="4" w:space="0" w:color="FF4040" w:themeColor="accent1" w:themeTint="99"/>
+        <w:insideH w:val="single" w:sz="4" w:space="0" w:color="FF4040" w:themeColor="accent1" w:themeTint="99"/>
+        <w:insideV w:val="single" w:sz="4" w:space="0" w:color="FF4040" w:themeColor="accent1" w:themeTint="99"/>
+      </w:tblBorders>
+    </w:tblPr>
+    <w:tblStylePr w:type="firstRow">
+      <w:rPr>
+        <w:b/>
+        <w:bCs/>
+      </w:rPr>
+      <w:tblPr/>
+      <w:tcPr>
+        <w:tcBorders>
+          <w:bottom w:val="single" w:sz="12" w:space="0" w:color="FF4040" w:themeColor="accent1" w:themeTint="99"/>
+        </w:tcBorders>
+      </w:tcPr>
+    </w:tblStylePr>
+    <w:tblStylePr w:type="lastRow">
+      <w:rPr>
+        <w:b/>
+        <w:bCs/>
+      </w:rPr>
+      <w:tblPr/>
+      <w:tcPr>
+        <w:tcBorders>
+          <w:top w:val="double" w:sz="4" w:space="0" w:color="FF4040" w:themeColor="accent1" w:themeTint="99"/>
+        </w:tcBorders>
+      </w:tcPr>
+    </w:tblStylePr>
+    <w:tblStylePr w:type="firstCol">
+      <w:rPr>
+        <w:b/>
+        <w:bCs/>
+      </w:rPr>
+    </w:tblStylePr>
+    <w:tblStylePr w:type="lastCol">
+      <w:rPr>
+        <w:b/>
+        <w:bCs/>
+      </w:rPr>
+    </w:tblStylePr>
+    <w:tblStylePr w:type="band1Vert">
+      <w:tblPr/>
+      <w:tcPr>
+        <w:shd w:val="clear" w:color="auto" w:fill="FFBFBF" w:themeFill="accent1" w:themeFillTint="33"/>
+      </w:tcPr>
+    </w:tblStylePr>
+    <w:tblStylePr w:type="band1Horz">
+      <w:tblPr/>
+      <w:tcPr>
+        <w:shd w:val="clear" w:color="auto" w:fill="FFBFBF" w:themeFill="accent1" w:themeFillTint="33"/>
+      </w:tcPr>
+    </w:tblStylePr>
+  </w:style>
 </w:styles>
 </file>
 
@@ -6308,6 +8217,26 @@
 </a:theme>
 </file>
 
+<file path=word/webextensions/taskpanes.xml><?xml version="1.0" encoding="utf-8"?>
+<wetp:taskpanes xmlns:wetp="http://schemas.microsoft.com/office/webextensions/taskpanes/2010/11">
+  <wetp:taskpane dockstate="right" visibility="0" width="350" row="0">
+    <wetp:webextensionref xmlns:r="http://schemas.openxmlformats.org/officeDocument/2006/relationships" r:id="rId1"/>
+  </wetp:taskpane>
+</wetp:taskpanes>
+</file>
+
+<file path=word/webextensions/webextension1.xml><?xml version="1.0" encoding="utf-8"?>
+<we:webextension xmlns:we="http://schemas.microsoft.com/office/webextensions/webextension/2010/11" id="{F1FFB724-4B12-4928-8F03-EC5ED7582695}">
+  <we:reference id="f78a3046-9e99-4300-aa2b-5814002b01a2" version="1.20.0.0" store="EXCatalog" storeType="EXCatalog"/>
+  <we:alternateReferences>
+    <we:reference id="WA104382081" version="1.20.0.0" store="el-GR" storeType="OMEX"/>
+  </we:alternateReferences>
+  <we:properties/>
+  <we:bindings/>
+  <we:snapshot xmlns:r="http://schemas.openxmlformats.org/officeDocument/2006/relationships"/>
+</we:webextension>
+</file>
+
 <file path=customXml/item1.xml><?xml version="1.0" encoding="utf-8"?>
 <b:Sources xmlns:b="http://schemas.openxmlformats.org/officeDocument/2006/bibliography" xmlns="http://schemas.openxmlformats.org/officeDocument/2006/bibliography" SelectedStyle="\APASixthEditionOfficeOnline.xsl" StyleName="APA" Version="6"/>
 </file>

</xml_diff>

<commit_message>
FIX:	a values for the windows according to the AAC codec ADD:	Better comments for Level 2/3
</commit_message>
<xml_diff>
--- a/report.docx
+++ b/report.docx
@@ -276,11 +276,9 @@
         </w:rPr>
         <w:t xml:space="preserve">τη βαθμίδα </w:t>
       </w:r>
-      <w:proofErr w:type="spellStart"/>
       <w:r>
         <w:t>filterbank</w:t>
       </w:r>
-      <w:proofErr w:type="spellEnd"/>
       <w:r>
         <w:rPr>
           <w:lang w:val="el-GR"/>
@@ -520,11 +518,9 @@
         </w:rPr>
         <w:t xml:space="preserve">, </w:t>
       </w:r>
-      <w:proofErr w:type="spellStart"/>
       <w:r>
         <w:t>filterbank</w:t>
       </w:r>
-      <w:proofErr w:type="spellEnd"/>
       <w:r>
         <w:rPr>
           <w:lang w:val="el-GR"/>
@@ -537,11 +533,9 @@
         </w:rPr>
         <w:t xml:space="preserve">και </w:t>
       </w:r>
-      <w:proofErr w:type="spellStart"/>
       <w:r>
         <w:t>ifilterbank</w:t>
       </w:r>
-      <w:proofErr w:type="spellEnd"/>
       <w:r>
         <w:rPr>
           <w:lang w:val="el-GR"/>
@@ -736,11 +730,9 @@
           <w:lang w:val="el-GR"/>
         </w:rPr>
       </w:pPr>
-      <w:proofErr w:type="spellStart"/>
       <w:r>
         <w:t>Filterbank</w:t>
       </w:r>
-      <w:proofErr w:type="spellEnd"/>
       <w:r>
         <w:rPr>
           <w:lang w:val="el-GR"/>
@@ -800,11 +792,9 @@
         </w:rPr>
         <w:t xml:space="preserve">, καλείται η βαθμίδα </w:t>
       </w:r>
-      <w:proofErr w:type="spellStart"/>
       <w:r>
         <w:t>filterbank</w:t>
       </w:r>
-      <w:proofErr w:type="spellEnd"/>
       <w:r>
         <w:rPr>
           <w:lang w:val="el-GR"/>
@@ -1019,11 +1009,9 @@
         </w:rPr>
         <w:t xml:space="preserve"> επιλέγεται στη συνάρτηση </w:t>
       </w:r>
-      <w:proofErr w:type="spellStart"/>
       <w:r>
         <w:t>AACoder</w:t>
       </w:r>
-      <w:proofErr w:type="spellEnd"/>
       <w:r>
         <w:rPr>
           <w:lang w:val="el-GR"/>
@@ -1087,11 +1075,9 @@
         </w:rPr>
         <w:t xml:space="preserve">από την συνάρτηση </w:t>
       </w:r>
-      <w:proofErr w:type="spellStart"/>
       <w:r>
         <w:t>ifilterbank</w:t>
       </w:r>
-      <w:proofErr w:type="spellEnd"/>
       <w:r>
         <w:rPr>
           <w:lang w:val="el-GR"/>
@@ -1431,11 +1417,9 @@
         </w:rPr>
         <w:t xml:space="preserve">256 επί 2) τοποθετημένα το ένα κάτω από το άλλο για να γίνει ο πολλαπλασιασμός τους με το παράθυρο για όλα ταυτόχρονα (για περισσότερες λεπτομέρειες αρχείο </w:t>
       </w:r>
-      <w:proofErr w:type="spellStart"/>
       <w:r>
         <w:t>filterbank</w:t>
       </w:r>
-      <w:proofErr w:type="spellEnd"/>
       <w:r>
         <w:rPr>
           <w:lang w:val="el-GR"/>
@@ -1582,11 +1566,9 @@
           <w:lang w:val="el-GR"/>
         </w:rPr>
       </w:pPr>
-      <w:proofErr w:type="spellStart"/>
       <w:r>
         <w:t>AACoder</w:t>
       </w:r>
-      <w:proofErr w:type="spellEnd"/>
       <w:r>
         <w:rPr>
           <w:lang w:val="el-GR"/>
@@ -1599,11 +1581,9 @@
         </w:rPr>
         <w:t xml:space="preserve">και </w:t>
       </w:r>
-      <w:proofErr w:type="spellStart"/>
       <w:r>
         <w:t>iAACoder</w:t>
       </w:r>
-      <w:proofErr w:type="spellEnd"/>
       <w:r>
         <w:rPr>
           <w:lang w:val="el-GR"/>
@@ -1630,11 +1610,9 @@
         </w:rPr>
         <w:t xml:space="preserve">Η εφαρμογή όλων των παραπάνω γίνεται με τις συναρτήσεις </w:t>
       </w:r>
-      <w:proofErr w:type="spellStart"/>
       <w:r>
         <w:t>AACoder</w:t>
       </w:r>
-      <w:proofErr w:type="spellEnd"/>
       <w:r>
         <w:rPr>
           <w:lang w:val="el-GR"/>
@@ -1653,11 +1631,9 @@
         </w:rPr>
         <w:t xml:space="preserve"> </w:t>
       </w:r>
-      <w:proofErr w:type="spellStart"/>
       <w:r>
         <w:t>iAACoder</w:t>
       </w:r>
-      <w:proofErr w:type="spellEnd"/>
       <w:r>
         <w:rPr>
           <w:lang w:val="el-GR"/>
@@ -1676,11 +1652,9 @@
         </w:rPr>
         <w:t xml:space="preserve"> Η </w:t>
       </w:r>
-      <w:proofErr w:type="spellStart"/>
       <w:r>
         <w:t>AACoder</w:t>
       </w:r>
-      <w:proofErr w:type="spellEnd"/>
       <w:r>
         <w:rPr>
           <w:lang w:val="el-GR"/>
@@ -1777,11 +1751,9 @@
         </w:rPr>
         <w:t xml:space="preserve"> και εφαρμόζει τη </w:t>
       </w:r>
-      <w:proofErr w:type="spellStart"/>
       <w:r>
         <w:t>filterbank</w:t>
       </w:r>
-      <w:proofErr w:type="spellEnd"/>
       <w:r>
         <w:rPr>
           <w:lang w:val="el-GR"/>
@@ -1958,11 +1930,9 @@
         </w:rPr>
         <w:t xml:space="preserve">Η </w:t>
       </w:r>
-      <w:proofErr w:type="spellStart"/>
       <w:r>
         <w:t>iAACoder</w:t>
       </w:r>
-      <w:proofErr w:type="spellEnd"/>
       <w:r>
         <w:rPr>
           <w:lang w:val="el-GR"/>
@@ -2017,11 +1987,9 @@
         </w:rPr>
         <w:t xml:space="preserve">και του παραθύρου που εφαρμόστηκε σε αυτό, καλεί την </w:t>
       </w:r>
-      <w:proofErr w:type="spellStart"/>
       <w:r>
         <w:t>ifilterbank</w:t>
       </w:r>
-      <w:proofErr w:type="spellEnd"/>
       <w:r>
         <w:rPr>
           <w:lang w:val="el-GR"/>
@@ -2106,11 +2074,9 @@
           <w:lang w:val="el-GR"/>
         </w:rPr>
       </w:pPr>
-      <w:proofErr w:type="spellStart"/>
       <w:r>
         <w:t>demoAAC</w:t>
       </w:r>
-      <w:proofErr w:type="spellEnd"/>
       <w:r>
         <w:rPr>
           <w:lang w:val="el-GR"/>
@@ -2143,11 +2109,9 @@
         </w:rPr>
         <w:t xml:space="preserve"> Στη συνάρτηση </w:t>
       </w:r>
-      <w:proofErr w:type="spellStart"/>
       <w:r>
         <w:t>demoAAC</w:t>
       </w:r>
-      <w:proofErr w:type="spellEnd"/>
       <w:r>
         <w:rPr>
           <w:lang w:val="el-GR"/>
@@ -2327,7 +2291,7 @@
           <w:bCs/>
           <w:lang w:val="el-GR"/>
         </w:rPr>
-        <w:t>253.9651</w:t>
+        <w:t>253.96</w:t>
       </w:r>
       <w:r>
         <w:rPr>
@@ -2335,35 +2299,15 @@
           <w:bCs/>
           <w:lang w:val="el-GR"/>
         </w:rPr>
-        <w:t xml:space="preserve"> </w:t>
+        <w:t>8</w:t>
       </w:r>
       <w:r>
         <w:rPr>
           <w:b/>
           <w:bCs/>
-        </w:rPr>
-        <w:t>dB</w:t>
-      </w:r>
-      <w:r>
-        <w:rPr>
-          <w:lang w:val="el-GR"/>
-        </w:rPr>
-        <w:t xml:space="preserve"> </w:t>
-      </w:r>
-      <w:r>
-        <w:rPr>
-          <w:lang w:val="el-GR"/>
-        </w:rPr>
-        <w:t xml:space="preserve">ενώ για </w:t>
-      </w:r>
-      <w:r>
-        <w:t>SIN</w:t>
-      </w:r>
-      <w:r>
-        <w:rPr>
-          <w:lang w:val="el-GR"/>
-        </w:rPr>
-        <w:t xml:space="preserve"> </w:t>
+          <w:lang w:val="el-GR"/>
+        </w:rPr>
+        <w:t>1</w:t>
       </w:r>
       <w:r>
         <w:rPr>
@@ -2371,7 +2315,51 @@
           <w:bCs/>
           <w:lang w:val="el-GR"/>
         </w:rPr>
-        <w:t>253.9879</w:t>
+        <w:t xml:space="preserve"> </w:t>
+      </w:r>
+      <w:r>
+        <w:rPr>
+          <w:b/>
+          <w:bCs/>
+        </w:rPr>
+        <w:t>dB</w:t>
+      </w:r>
+      <w:r>
+        <w:rPr>
+          <w:lang w:val="el-GR"/>
+        </w:rPr>
+        <w:t xml:space="preserve"> </w:t>
+      </w:r>
+      <w:r>
+        <w:rPr>
+          <w:lang w:val="el-GR"/>
+        </w:rPr>
+        <w:t xml:space="preserve">ενώ για </w:t>
+      </w:r>
+      <w:r>
+        <w:t>SIN</w:t>
+      </w:r>
+      <w:r>
+        <w:rPr>
+          <w:lang w:val="el-GR"/>
+        </w:rPr>
+        <w:t xml:space="preserve"> </w:t>
+      </w:r>
+      <w:r>
+        <w:rPr>
+          <w:b/>
+          <w:bCs/>
+          <w:lang w:val="el-GR"/>
+        </w:rPr>
+        <w:t>253.98</w:t>
+      </w:r>
+      <w:r>
+        <w:rPr>
+          <w:b/>
+          <w:bCs/>
+          <w:lang w:val="el-GR"/>
+        </w:rPr>
+        <w:t>81</w:t>
       </w:r>
       <w:r>
         <w:rPr>
@@ -2528,11 +2516,9 @@
         </w:rPr>
         <w:t xml:space="preserve">εφαρμόζεται μετά την εφαρμογή του </w:t>
       </w:r>
-      <w:proofErr w:type="spellStart"/>
       <w:r>
         <w:t>filterbank</w:t>
       </w:r>
-      <w:proofErr w:type="spellEnd"/>
       <w:r>
         <w:rPr>
           <w:lang w:val="el-GR"/>
@@ -2555,16 +2541,8 @@
         <w:rPr>
           <w:lang w:val="el-GR"/>
         </w:rPr>
-        <w:t xml:space="preserve"> μαζί με τις προδιαγραφές του φίλτρου που εφαρμόστηκε για την </w:t>
-      </w:r>
-      <w:proofErr w:type="spellStart"/>
-      <w:r>
-        <w:rPr>
-          <w:lang w:val="el-GR"/>
-        </w:rPr>
-        <w:t>αποσυσχέτιση</w:t>
-      </w:r>
-      <w:proofErr w:type="spellEnd"/>
+        <w:t xml:space="preserve"> μαζί με τις προδιαγραφές του φίλτρου που εφαρμόστηκε για την αποσυσχέτιση</w:t>
+      </w:r>
       <w:r>
         <w:rPr>
           <w:lang w:val="el-GR"/>
@@ -2580,11 +2558,9 @@
         </w:rPr>
         <w:t xml:space="preserve"> </w:t>
       </w:r>
-      <w:proofErr w:type="spellStart"/>
       <w:r>
         <w:t>coeficients</w:t>
       </w:r>
-      <w:proofErr w:type="spellEnd"/>
       <w:r>
         <w:rPr>
           <w:lang w:val="el-GR"/>
@@ -4654,11 +4630,9 @@
         </w:rPr>
         <w:t xml:space="preserve">Για τον έλεγχο της ευστάθειας του αντίστροφου φίλτρου χρησιμοποιήθηκε η συνάρτηση </w:t>
       </w:r>
-      <w:proofErr w:type="spellStart"/>
       <w:r>
         <w:t>isstable</w:t>
       </w:r>
-      <w:proofErr w:type="spellEnd"/>
       <w:r>
         <w:rPr>
           <w:lang w:val="el-GR"/>
@@ -4767,11 +4741,9 @@
         </w:rPr>
         <w:t xml:space="preserve">Η αντίστροφη διαδικασία εφαρμόζεται στο </w:t>
       </w:r>
-      <w:proofErr w:type="spellStart"/>
       <w:r>
         <w:t>iTNS</w:t>
       </w:r>
-      <w:proofErr w:type="spellEnd"/>
       <w:r>
         <w:rPr>
           <w:lang w:val="el-GR"/>
@@ -4793,11 +4765,9 @@
           <w:lang w:val="el-GR"/>
         </w:rPr>
       </w:pPr>
-      <w:proofErr w:type="spellStart"/>
       <w:r>
         <w:t>demoAAC</w:t>
       </w:r>
-      <w:proofErr w:type="spellEnd"/>
       <w:r>
         <w:rPr>
           <w:lang w:val="el-GR"/>
@@ -4825,11 +4795,9 @@
         <w:tab/>
         <w:t xml:space="preserve">Όπως στο πρώτο μέρος έτσι και στο δεύτερο υλοποιούνται οι συναρτήσεις </w:t>
       </w:r>
-      <w:proofErr w:type="spellStart"/>
       <w:r>
         <w:t>AACoder</w:t>
       </w:r>
-      <w:proofErr w:type="spellEnd"/>
       <w:r>
         <w:rPr>
           <w:lang w:val="el-GR"/>
@@ -4854,22 +4822,18 @@
         </w:rPr>
         <w:t xml:space="preserve"> </w:t>
       </w:r>
-      <w:proofErr w:type="spellStart"/>
       <w:r>
         <w:t>iAACoder</w:t>
       </w:r>
-      <w:proofErr w:type="spellEnd"/>
       <w:r>
         <w:rPr>
           <w:lang w:val="el-GR"/>
         </w:rPr>
         <w:t xml:space="preserve">2 οι οποίες είναι παρόμοιες με αυτές του πρώτου μέρους με τη διαφορά ότι τώρα μετά την εφαρμογή της </w:t>
       </w:r>
-      <w:proofErr w:type="spellStart"/>
       <w:r>
         <w:t>filterbank</w:t>
       </w:r>
-      <w:proofErr w:type="spellEnd"/>
       <w:r>
         <w:rPr>
           <w:lang w:val="el-GR"/>
@@ -4882,11 +4846,9 @@
         </w:rPr>
         <w:t xml:space="preserve">στο </w:t>
       </w:r>
-      <w:proofErr w:type="spellStart"/>
       <w:r>
         <w:t>AACoder</w:t>
       </w:r>
-      <w:proofErr w:type="spellEnd"/>
       <w:r>
         <w:rPr>
           <w:lang w:val="el-GR"/>
@@ -4935,22 +4897,18 @@
         </w:rPr>
         <w:t>για να μειώσει την περιοδικότητα και στον αποκωδικοποιητή (</w:t>
       </w:r>
-      <w:proofErr w:type="spellStart"/>
       <w:r>
         <w:t>iAACoder</w:t>
       </w:r>
-      <w:proofErr w:type="spellEnd"/>
       <w:r>
         <w:rPr>
           <w:lang w:val="el-GR"/>
         </w:rPr>
         <w:t xml:space="preserve">2) πριν το </w:t>
       </w:r>
-      <w:proofErr w:type="spellStart"/>
       <w:r>
         <w:t>ifilterbank</w:t>
       </w:r>
-      <w:proofErr w:type="spellEnd"/>
       <w:r>
         <w:rPr>
           <w:lang w:val="el-GR"/>
@@ -4963,11 +4921,9 @@
         </w:rPr>
         <w:t xml:space="preserve">εφαρμόζεται η </w:t>
       </w:r>
-      <w:proofErr w:type="spellStart"/>
       <w:r>
         <w:t>iTNS</w:t>
       </w:r>
-      <w:proofErr w:type="spellEnd"/>
       <w:r>
         <w:rPr>
           <w:lang w:val="el-GR"/>
@@ -4995,11 +4951,9 @@
         </w:rPr>
         <w:t xml:space="preserve">και </w:t>
       </w:r>
-      <w:proofErr w:type="spellStart"/>
       <w:r>
         <w:t>iTNS</w:t>
       </w:r>
-      <w:proofErr w:type="spellEnd"/>
       <w:r>
         <w:rPr>
           <w:lang w:val="el-GR"/>
@@ -5075,26 +5029,15 @@
           <w:bCs/>
           <w:lang w:val="el-GR"/>
         </w:rPr>
-        <w:t xml:space="preserve">253.9650 </w:t>
+        <w:t>253.96</w:t>
       </w:r>
       <w:r>
         <w:rPr>
           <w:b/>
           <w:bCs/>
-        </w:rPr>
-        <w:t>dB</w:t>
-      </w:r>
-      <w:r>
-        <w:rPr>
-          <w:lang w:val="el-GR"/>
-        </w:rPr>
-        <w:t xml:space="preserve"> </w:t>
-      </w:r>
-      <w:r>
-        <w:rPr>
-          <w:lang w:val="el-GR"/>
-        </w:rPr>
-        <w:t xml:space="preserve">και </w:t>
+          <w:lang w:val="el-GR"/>
+        </w:rPr>
+        <w:t>8</w:t>
       </w:r>
       <w:r>
         <w:rPr>
@@ -5102,7 +5045,58 @@
           <w:bCs/>
           <w:lang w:val="el-GR"/>
         </w:rPr>
-        <w:t xml:space="preserve">253.9879 </w:t>
+        <w:t>0</w:t>
+      </w:r>
+      <w:r>
+        <w:rPr>
+          <w:b/>
+          <w:bCs/>
+          <w:lang w:val="el-GR"/>
+        </w:rPr>
+        <w:t xml:space="preserve"> </w:t>
+      </w:r>
+      <w:r>
+        <w:rPr>
+          <w:b/>
+          <w:bCs/>
+        </w:rPr>
+        <w:t>dB</w:t>
+      </w:r>
+      <w:r>
+        <w:rPr>
+          <w:lang w:val="el-GR"/>
+        </w:rPr>
+        <w:t xml:space="preserve"> </w:t>
+      </w:r>
+      <w:r>
+        <w:rPr>
+          <w:lang w:val="el-GR"/>
+        </w:rPr>
+        <w:t xml:space="preserve">και </w:t>
+      </w:r>
+      <w:r>
+        <w:rPr>
+          <w:b/>
+          <w:bCs/>
+          <w:lang w:val="el-GR"/>
+        </w:rPr>
+        <w:t>253.98</w:t>
+      </w:r>
+      <w:r>
+        <w:rPr>
+          <w:b/>
+          <w:bCs/>
+          <w:lang w:val="el-GR"/>
+        </w:rPr>
+        <w:t>81</w:t>
+      </w:r>
+      <w:r>
+        <w:rPr>
+          <w:b/>
+          <w:bCs/>
+          <w:lang w:val="el-GR"/>
+        </w:rPr>
+        <w:t xml:space="preserve"> </w:t>
       </w:r>
       <w:r>
         <w:rPr>
@@ -5276,11 +5270,9 @@
         </w:rPr>
         <w:t xml:space="preserve">το παράθυρο </w:t>
       </w:r>
-      <w:proofErr w:type="spellStart"/>
       <w:r>
         <w:t>hanning</w:t>
       </w:r>
-      <w:proofErr w:type="spellEnd"/>
       <w:r>
         <w:rPr>
           <w:lang w:val="el-GR"/>
@@ -5498,14 +5490,12 @@
         </w:rPr>
         <w:t xml:space="preserve">πριν τον υπολογισμό του </w:t>
       </w:r>
-      <w:proofErr w:type="spellStart"/>
       <w:r>
         <w:rPr>
           <w:rFonts w:eastAsiaTheme="minorEastAsia"/>
         </w:rPr>
         <w:t>fft</w:t>
       </w:r>
-      <w:proofErr w:type="spellEnd"/>
       <w:r>
         <w:rPr>
           <w:rFonts w:eastAsiaTheme="minorEastAsia"/>
@@ -5564,14 +5554,12 @@
         <w:tab/>
         <w:t xml:space="preserve">Για τον κβαντιστή μετά τον υπολογισμό των </w:t>
       </w:r>
-      <w:proofErr w:type="spellStart"/>
       <w:r>
         <w:rPr>
           <w:rFonts w:eastAsiaTheme="minorEastAsia"/>
         </w:rPr>
         <w:t>scalefactors</w:t>
       </w:r>
-      <w:proofErr w:type="spellEnd"/>
       <w:r>
         <w:rPr>
           <w:rFonts w:eastAsiaTheme="minorEastAsia"/>
@@ -5599,14 +5587,12 @@
         </w:rPr>
         <w:t xml:space="preserve">, οι συντελεστές στρογγυλοποιούνται για να μπορέσουν να εισαχθούν στη συνάρτηση </w:t>
       </w:r>
-      <w:proofErr w:type="spellStart"/>
       <w:r>
         <w:rPr>
           <w:rFonts w:eastAsiaTheme="minorEastAsia"/>
         </w:rPr>
         <w:t>encodeHuff</w:t>
       </w:r>
-      <w:proofErr w:type="spellEnd"/>
       <w:r>
         <w:rPr>
           <w:rFonts w:eastAsiaTheme="minorEastAsia"/>
@@ -5681,14 +5667,12 @@
         </w:rPr>
         <w:t xml:space="preserve">δεν κωδικοποιείται και δεν βρίσκεται μέσα στον πίνακα των </w:t>
       </w:r>
-      <w:proofErr w:type="spellStart"/>
       <w:r>
         <w:rPr>
           <w:rFonts w:eastAsiaTheme="minorEastAsia"/>
         </w:rPr>
         <w:t>sfc</w:t>
       </w:r>
-      <w:proofErr w:type="spellEnd"/>
       <w:r>
         <w:rPr>
           <w:rFonts w:eastAsiaTheme="minorEastAsia"/>
@@ -5720,11 +5704,9 @@
           <w:lang w:val="el-GR"/>
         </w:rPr>
       </w:pPr>
-      <w:proofErr w:type="spellStart"/>
       <w:r>
         <w:t>AACoder</w:t>
       </w:r>
-      <w:proofErr w:type="spellEnd"/>
       <w:r>
         <w:rPr>
           <w:lang w:val="el-GR"/>
@@ -5743,11 +5725,9 @@
         </w:rPr>
         <w:t xml:space="preserve">και </w:t>
       </w:r>
-      <w:proofErr w:type="spellStart"/>
       <w:r>
         <w:t>iAACoder</w:t>
       </w:r>
-      <w:proofErr w:type="spellEnd"/>
       <w:r>
         <w:rPr>
           <w:lang w:val="el-GR"/>
@@ -5916,11 +5896,9 @@
         </w:rPr>
         <w:t xml:space="preserve">κβαντίζονται ακριβώς όπως αναφέρεται στην εκφώνηση της εργασίας στη συνάρτηση </w:t>
       </w:r>
-      <w:proofErr w:type="spellStart"/>
       <w:r>
         <w:t>AACquantizer</w:t>
       </w:r>
-      <w:proofErr w:type="spellEnd"/>
       <w:r>
         <w:rPr>
           <w:lang w:val="el-GR"/>
@@ -6026,21 +6004,7 @@
         <w:rPr>
           <w:lang w:val="el-GR"/>
         </w:rPr>
-        <w:t xml:space="preserve"> και στη συνέχεια </w:t>
-      </w:r>
-      <w:proofErr w:type="spellStart"/>
-      <w:r>
-        <w:rPr>
-          <w:lang w:val="el-GR"/>
-        </w:rPr>
-        <w:t>αποκβαντίζονται</w:t>
-      </w:r>
-      <w:proofErr w:type="spellEnd"/>
-      <w:r>
-        <w:rPr>
-          <w:lang w:val="el-GR"/>
-        </w:rPr>
-        <w:t xml:space="preserve">. Επιπλέον εφαρμόζεται ο αντίστροφος </w:t>
+        <w:t xml:space="preserve"> και στη συνέχεια αποκβαντίζονται. Επιπλέον εφαρμόζεται ο αντίστροφος </w:t>
       </w:r>
       <w:r>
         <w:t>TNS</w:t>
@@ -6057,11 +6021,9 @@
         </w:rPr>
         <w:t xml:space="preserve">και </w:t>
       </w:r>
-      <w:proofErr w:type="spellStart"/>
       <w:r>
         <w:t>filterbank</w:t>
       </w:r>
-      <w:proofErr w:type="spellEnd"/>
       <w:r>
         <w:rPr>
           <w:lang w:val="el-GR"/>
@@ -6187,37 +6149,22 @@
           <w:bCs/>
           <w:lang w:val="el-GR"/>
         </w:rPr>
-        <w:t>12.8960</w:t>
+        <w:t>12.89</w:t>
       </w:r>
       <w:r>
         <w:rPr>
           <w:b/>
           <w:bCs/>
-        </w:rPr>
-        <w:t>dB</w:t>
+          <w:lang w:val="el-GR"/>
+        </w:rPr>
+        <w:t>72</w:t>
       </w:r>
       <w:r>
         <w:rPr>
           <w:b/>
           <w:bCs/>
-          <w:lang w:val="el-GR"/>
-        </w:rPr>
-        <w:t xml:space="preserve"> </w:t>
-      </w:r>
-      <w:r>
-        <w:rPr>
-          <w:lang w:val="el-GR"/>
-        </w:rPr>
-        <w:t xml:space="preserve">ενώ για </w:t>
-      </w:r>
-      <w:r>
-        <w:t>KBD</w:t>
-      </w:r>
-      <w:r>
-        <w:rPr>
-          <w:lang w:val="el-GR"/>
-        </w:rPr>
-        <w:t xml:space="preserve"> </w:t>
+        </w:rPr>
+        <w:t>dB</w:t>
       </w:r>
       <w:r>
         <w:rPr>
@@ -6225,7 +6172,22 @@
           <w:bCs/>
           <w:lang w:val="el-GR"/>
         </w:rPr>
-        <w:t>12.</w:t>
+        <w:t xml:space="preserve"> </w:t>
+      </w:r>
+      <w:r>
+        <w:rPr>
+          <w:lang w:val="el-GR"/>
+        </w:rPr>
+        <w:t xml:space="preserve">ενώ για </w:t>
+      </w:r>
+      <w:r>
+        <w:t>KBD</w:t>
+      </w:r>
+      <w:r>
+        <w:rPr>
+          <w:lang w:val="el-GR"/>
+        </w:rPr>
+        <w:t xml:space="preserve"> </w:t>
       </w:r>
       <w:r>
         <w:rPr>
@@ -6233,7 +6195,15 @@
           <w:bCs/>
           <w:lang w:val="el-GR"/>
         </w:rPr>
-        <w:t>6837</w:t>
+        <w:t>12.</w:t>
+      </w:r>
+      <w:r>
+        <w:rPr>
+          <w:b/>
+          <w:bCs/>
+          <w:lang w:val="el-GR"/>
+        </w:rPr>
+        <w:t>7862</w:t>
       </w:r>
       <w:r>
         <w:rPr>
@@ -6576,7 +6546,6 @@
             <w:pPr>
               <w:jc w:val="center"/>
             </w:pPr>
-            <w:proofErr w:type="gramStart"/>
             <w:r>
               <w:t>Bitrate</w:t>
             </w:r>
@@ -6586,7 +6555,6 @@
               </w:rPr>
               <w:t>(</w:t>
             </w:r>
-            <w:proofErr w:type="gramEnd"/>
             <w:r>
               <w:t>Kbits per second)</w:t>
             </w:r>
@@ -6616,7 +6584,10 @@
               <w:cnfStyle w:val="000000100000" w:firstRow="0" w:lastRow="0" w:firstColumn="0" w:lastColumn="0" w:oddVBand="0" w:evenVBand="0" w:oddHBand="1" w:evenHBand="0" w:firstRowFirstColumn="0" w:firstRowLastColumn="0" w:lastRowFirstColumn="0" w:lastRowLastColumn="0"/>
             </w:pPr>
             <w:r>
-              <w:t>172.76</w:t>
+              <w:t>172.</w:t>
+            </w:r>
+            <w:r>
+              <w:t>57</w:t>
             </w:r>
           </w:p>
         </w:tc>
@@ -6663,7 +6634,10 @@
               <w:cnfStyle w:val="000000000000" w:firstRow="0" w:lastRow="0" w:firstColumn="0" w:lastColumn="0" w:oddVBand="0" w:evenVBand="0" w:oddHBand="0" w:evenHBand="0" w:firstRowFirstColumn="0" w:firstRowLastColumn="0" w:lastRowFirstColumn="0" w:lastRowLastColumn="0"/>
             </w:pPr>
             <w:r>
-              <w:t>8.8911</w:t>
+              <w:t>8.</w:t>
+            </w:r>
+            <w:r>
+              <w:t>9007</w:t>
             </w:r>
           </w:p>
         </w:tc>
@@ -6723,11 +6697,9 @@
         </w:rPr>
         <w:t xml:space="preserve"> μέρος απαιτεί περίπου 95 δευτερόλεπτα με τον περισσότερο χρόνο να καταλαμβάνεται από τις συναρτήσεις </w:t>
       </w:r>
-      <w:proofErr w:type="spellStart"/>
       <w:r>
         <w:t>encodeHuff</w:t>
       </w:r>
-      <w:proofErr w:type="spellEnd"/>
       <w:r>
         <w:rPr>
           <w:lang w:val="el-GR"/>
@@ -6740,11 +6712,9 @@
         </w:rPr>
         <w:t xml:space="preserve">και </w:t>
       </w:r>
-      <w:proofErr w:type="spellStart"/>
       <w:r>
         <w:t>AACquantizer</w:t>
       </w:r>
-      <w:proofErr w:type="spellEnd"/>
       <w:r>
         <w:rPr>
           <w:lang w:val="el-GR"/>

</xml_diff>